<commit_message>
tables - fine tunning
</commit_message>
<xml_diff>
--- a/docs/System Instructions2.docx
+++ b/docs/System Instructions2.docx
@@ -2462,6 +2462,273 @@
         <w:t>A new socket listener for setting-updated was added to receive and apply name changes from the server instantly on all devices.</w:t>
       </w:r>
     </w:p>
+    <w:p/>
+    <w:p>
+      <w:r>
+        <w:rPr>
+          <w:b/>
+          <w:bCs/>
+        </w:rPr>
+        <w:t>Summary of Architecture Updates (Active Orders &amp; Sync):</w:t>
+      </w:r>
+    </w:p>
+    <w:p>
+      <w:pPr>
+        <w:numPr>
+          <w:ilvl w:val="0"/>
+          <w:numId w:val="23"/>
+        </w:numPr>
+      </w:pPr>
+      <w:r>
+        <w:rPr>
+          <w:b/>
+          <w:bCs/>
+        </w:rPr>
+        <w:t>Sync Architecture (Server-Authoritative):</w:t>
+      </w:r>
+    </w:p>
+    <w:p>
+      <w:pPr>
+        <w:numPr>
+          <w:ilvl w:val="1"/>
+          <w:numId w:val="23"/>
+        </w:numPr>
+      </w:pPr>
+      <w:r>
+        <w:rPr>
+          <w:b/>
+          <w:bCs/>
+        </w:rPr>
+        <w:t>Old:</w:t>
+      </w:r>
+      <w:r>
+        <w:t> Peer-to-Peer (Master Client/PC -&gt; Phones).</w:t>
+      </w:r>
+    </w:p>
+    <w:p>
+      <w:pPr>
+        <w:numPr>
+          <w:ilvl w:val="1"/>
+          <w:numId w:val="23"/>
+        </w:numPr>
+      </w:pPr>
+      <w:r>
+        <w:rPr>
+          <w:b/>
+          <w:bCs/>
+        </w:rPr>
+        <w:t>New:</w:t>
+      </w:r>
+      <w:r>
+        <w:t> </w:t>
+      </w:r>
+      <w:r>
+        <w:rPr>
+          <w:b/>
+          <w:bCs/>
+        </w:rPr>
+        <w:t>Server-Authoritative</w:t>
+      </w:r>
+      <w:r>
+        <w:t>. The Database is the single source of truth.</w:t>
+      </w:r>
+    </w:p>
+    <w:p>
+      <w:pPr>
+        <w:numPr>
+          <w:ilvl w:val="1"/>
+          <w:numId w:val="23"/>
+        </w:numPr>
+      </w:pPr>
+      <w:r>
+        <w:rPr>
+          <w:b/>
+          <w:bCs/>
+        </w:rPr>
+        <w:t>Flow:</w:t>
+      </w:r>
+      <w:r>
+        <w:t> Client sends update -&gt; Server saves to DB -&gt; Server broadcasts to all clients.</w:t>
+      </w:r>
+    </w:p>
+    <w:p>
+      <w:pPr>
+        <w:numPr>
+          <w:ilvl w:val="1"/>
+          <w:numId w:val="23"/>
+        </w:numPr>
+      </w:pPr>
+      <w:r>
+        <w:rPr>
+          <w:b/>
+          <w:bCs/>
+        </w:rPr>
+        <w:t>Master Client:</w:t>
+      </w:r>
+      <w:r>
+        <w:t> The concept of "Master Client" has been </w:t>
+      </w:r>
+      <w:r>
+        <w:rPr>
+          <w:b/>
+          <w:bCs/>
+        </w:rPr>
+        <w:t>removed</w:t>
+      </w:r>
+      <w:r>
+        <w:t>. All devices are equal peers.</w:t>
+      </w:r>
+    </w:p>
+    <w:p>
+      <w:pPr>
+        <w:numPr>
+          <w:ilvl w:val="0"/>
+          <w:numId w:val="23"/>
+        </w:numPr>
+      </w:pPr>
+      <w:r>
+        <w:rPr>
+          <w:b/>
+          <w:bCs/>
+        </w:rPr>
+        <w:t>Database Changes (PostgreSQL):</w:t>
+      </w:r>
+    </w:p>
+    <w:p>
+      <w:pPr>
+        <w:numPr>
+          <w:ilvl w:val="1"/>
+          <w:numId w:val="23"/>
+        </w:numPr>
+      </w:pPr>
+      <w:r>
+        <w:rPr>
+          <w:b/>
+          <w:bCs/>
+        </w:rPr>
+        <w:t>New Table:</w:t>
+      </w:r>
+      <w:r>
+        <w:t> active_orders (Persists open tables/items so they survive server restarts).</w:t>
+      </w:r>
+    </w:p>
+    <w:p>
+      <w:pPr>
+        <w:numPr>
+          <w:ilvl w:val="1"/>
+          <w:numId w:val="23"/>
+        </w:numPr>
+      </w:pPr>
+      <w:r>
+        <w:rPr>
+          <w:b/>
+          <w:bCs/>
+        </w:rPr>
+        <w:t>Sales Table:</w:t>
+      </w:r>
+      <w:r>
+        <w:t> Added session_uuid column with a </w:t>
+      </w:r>
+      <w:r>
+        <w:rPr>
+          <w:b/>
+          <w:bCs/>
+        </w:rPr>
+        <w:t>UNIQUE constraint</w:t>
+      </w:r>
+      <w:r>
+        <w:t>.</w:t>
+      </w:r>
+    </w:p>
+    <w:p>
+      <w:pPr>
+        <w:numPr>
+          <w:ilvl w:val="0"/>
+          <w:numId w:val="23"/>
+        </w:numPr>
+      </w:pPr>
+      <w:r>
+        <w:rPr>
+          <w:b/>
+          <w:bCs/>
+        </w:rPr>
+        <w:t>Critical Logic (Idempotency):</w:t>
+      </w:r>
+    </w:p>
+    <w:p>
+      <w:pPr>
+        <w:numPr>
+          <w:ilvl w:val="1"/>
+          <w:numId w:val="23"/>
+        </w:numPr>
+      </w:pPr>
+      <w:r>
+        <w:rPr>
+          <w:b/>
+          <w:bCs/>
+        </w:rPr>
+        <w:t>Bug Fix:</w:t>
+      </w:r>
+      <w:r>
+        <w:t> To prevent "Double Sales," the Frontend generates a unique sessionUuid when an order starts.</w:t>
+      </w:r>
+    </w:p>
+    <w:p>
+      <w:pPr>
+        <w:numPr>
+          <w:ilvl w:val="1"/>
+          <w:numId w:val="23"/>
+        </w:numPr>
+      </w:pPr>
+      <w:r>
+        <w:rPr>
+          <w:b/>
+          <w:bCs/>
+        </w:rPr>
+        <w:t>Enforcement:</w:t>
+      </w:r>
+      <w:r>
+        <w:t> The Backend checks this UUID during payment. If it exists in sales, the transaction is </w:t>
+      </w:r>
+      <w:r>
+        <w:rPr>
+          <w:b/>
+          <w:bCs/>
+        </w:rPr>
+        <w:t>rejected</w:t>
+      </w:r>
+      <w:r>
+        <w:t> at the database level.</w:t>
+      </w:r>
+    </w:p>
+    <w:p>
+      <w:pPr>
+        <w:numPr>
+          <w:ilvl w:val="0"/>
+          <w:numId w:val="23"/>
+        </w:numPr>
+      </w:pPr>
+      <w:r>
+        <w:rPr>
+          <w:b/>
+          <w:bCs/>
+        </w:rPr>
+        <w:t>Bootstrapping:</w:t>
+      </w:r>
+    </w:p>
+    <w:p>
+      <w:pPr>
+        <w:numPr>
+          <w:ilvl w:val="1"/>
+          <w:numId w:val="23"/>
+        </w:numPr>
+      </w:pPr>
+      <w:r>
+        <w:lastRenderedPageBreak/>
+        <w:t>Clients now load open orders (activeOrders) directly from the API/Database on startup, ignoring local stale data.</w:t>
+      </w:r>
+    </w:p>
+    <w:p/>
     <w:p/>
     <w:sectPr>
       <w:pgSz w:w="12240" w:h="15840"/>
@@ -4188,6 +4455,123 @@
     </w:lvl>
   </w:abstractNum>
   <w:abstractNum w:abstractNumId="12" w15:restartNumberingAfterBreak="0">
+    <w:nsid w:val="48E00969"/>
+    <w:multiLevelType w:val="multilevel"/>
+    <w:tmpl w:val="60701D0A"/>
+    <w:lvl w:ilvl="0">
+      <w:start w:val="1"/>
+      <w:numFmt w:val="decimal"/>
+      <w:lvlText w:val="%1."/>
+      <w:lvlJc w:val="left"/>
+      <w:pPr>
+        <w:tabs>
+          <w:tab w:val="num" w:pos="720"/>
+        </w:tabs>
+        <w:ind w:left="720" w:hanging="360"/>
+      </w:pPr>
+    </w:lvl>
+    <w:lvl w:ilvl="1">
+      <w:start w:val="1"/>
+      <w:numFmt w:val="bullet"/>
+      <w:lvlText w:val="o"/>
+      <w:lvlJc w:val="left"/>
+      <w:pPr>
+        <w:tabs>
+          <w:tab w:val="num" w:pos="1440"/>
+        </w:tabs>
+        <w:ind w:left="1440" w:hanging="360"/>
+      </w:pPr>
+      <w:rPr>
+        <w:rFonts w:ascii="Courier New" w:hAnsi="Courier New" w:hint="default"/>
+        <w:sz w:val="20"/>
+      </w:rPr>
+    </w:lvl>
+    <w:lvl w:ilvl="2" w:tentative="1">
+      <w:start w:val="1"/>
+      <w:numFmt w:val="decimal"/>
+      <w:lvlText w:val="%3."/>
+      <w:lvlJc w:val="left"/>
+      <w:pPr>
+        <w:tabs>
+          <w:tab w:val="num" w:pos="2160"/>
+        </w:tabs>
+        <w:ind w:left="2160" w:hanging="360"/>
+      </w:pPr>
+    </w:lvl>
+    <w:lvl w:ilvl="3" w:tentative="1">
+      <w:start w:val="1"/>
+      <w:numFmt w:val="decimal"/>
+      <w:lvlText w:val="%4."/>
+      <w:lvlJc w:val="left"/>
+      <w:pPr>
+        <w:tabs>
+          <w:tab w:val="num" w:pos="2880"/>
+        </w:tabs>
+        <w:ind w:left="2880" w:hanging="360"/>
+      </w:pPr>
+    </w:lvl>
+    <w:lvl w:ilvl="4" w:tentative="1">
+      <w:start w:val="1"/>
+      <w:numFmt w:val="decimal"/>
+      <w:lvlText w:val="%5."/>
+      <w:lvlJc w:val="left"/>
+      <w:pPr>
+        <w:tabs>
+          <w:tab w:val="num" w:pos="3600"/>
+        </w:tabs>
+        <w:ind w:left="3600" w:hanging="360"/>
+      </w:pPr>
+    </w:lvl>
+    <w:lvl w:ilvl="5" w:tentative="1">
+      <w:start w:val="1"/>
+      <w:numFmt w:val="decimal"/>
+      <w:lvlText w:val="%6."/>
+      <w:lvlJc w:val="left"/>
+      <w:pPr>
+        <w:tabs>
+          <w:tab w:val="num" w:pos="4320"/>
+        </w:tabs>
+        <w:ind w:left="4320" w:hanging="360"/>
+      </w:pPr>
+    </w:lvl>
+    <w:lvl w:ilvl="6" w:tentative="1">
+      <w:start w:val="1"/>
+      <w:numFmt w:val="decimal"/>
+      <w:lvlText w:val="%7."/>
+      <w:lvlJc w:val="left"/>
+      <w:pPr>
+        <w:tabs>
+          <w:tab w:val="num" w:pos="5040"/>
+        </w:tabs>
+        <w:ind w:left="5040" w:hanging="360"/>
+      </w:pPr>
+    </w:lvl>
+    <w:lvl w:ilvl="7" w:tentative="1">
+      <w:start w:val="1"/>
+      <w:numFmt w:val="decimal"/>
+      <w:lvlText w:val="%8."/>
+      <w:lvlJc w:val="left"/>
+      <w:pPr>
+        <w:tabs>
+          <w:tab w:val="num" w:pos="5760"/>
+        </w:tabs>
+        <w:ind w:left="5760" w:hanging="360"/>
+      </w:pPr>
+    </w:lvl>
+    <w:lvl w:ilvl="8" w:tentative="1">
+      <w:start w:val="1"/>
+      <w:numFmt w:val="decimal"/>
+      <w:lvlText w:val="%9."/>
+      <w:lvlJc w:val="left"/>
+      <w:pPr>
+        <w:tabs>
+          <w:tab w:val="num" w:pos="6480"/>
+        </w:tabs>
+        <w:ind w:left="6480" w:hanging="360"/>
+      </w:pPr>
+    </w:lvl>
+  </w:abstractNum>
+  <w:abstractNum w:abstractNumId="13" w15:restartNumberingAfterBreak="0">
     <w:nsid w:val="50686116"/>
     <w:multiLevelType w:val="multilevel"/>
     <w:tmpl w:val="C2BAF436"/>
@@ -4336,7 +4720,7 @@
       </w:rPr>
     </w:lvl>
   </w:abstractNum>
-  <w:abstractNum w:abstractNumId="13" w15:restartNumberingAfterBreak="0">
+  <w:abstractNum w:abstractNumId="14" w15:restartNumberingAfterBreak="0">
     <w:nsid w:val="578C4B3B"/>
     <w:multiLevelType w:val="multilevel"/>
     <w:tmpl w:val="AB42AAA0"/>
@@ -4485,7 +4869,7 @@
       </w:rPr>
     </w:lvl>
   </w:abstractNum>
-  <w:abstractNum w:abstractNumId="14" w15:restartNumberingAfterBreak="0">
+  <w:abstractNum w:abstractNumId="15" w15:restartNumberingAfterBreak="0">
     <w:nsid w:val="5C32227B"/>
     <w:multiLevelType w:val="multilevel"/>
     <w:tmpl w:val="13C0F540"/>
@@ -4634,7 +5018,7 @@
       </w:rPr>
     </w:lvl>
   </w:abstractNum>
-  <w:abstractNum w:abstractNumId="15" w15:restartNumberingAfterBreak="0">
+  <w:abstractNum w:abstractNumId="16" w15:restartNumberingAfterBreak="0">
     <w:nsid w:val="617B6DFC"/>
     <w:multiLevelType w:val="multilevel"/>
     <w:tmpl w:val="6D282246"/>
@@ -4751,7 +5135,7 @@
       </w:pPr>
     </w:lvl>
   </w:abstractNum>
-  <w:abstractNum w:abstractNumId="16" w15:restartNumberingAfterBreak="0">
+  <w:abstractNum w:abstractNumId="17" w15:restartNumberingAfterBreak="0">
     <w:nsid w:val="623D0C0E"/>
     <w:multiLevelType w:val="multilevel"/>
     <w:tmpl w:val="50121DAA"/>
@@ -4896,7 +5280,7 @@
       </w:rPr>
     </w:lvl>
   </w:abstractNum>
-  <w:abstractNum w:abstractNumId="17" w15:restartNumberingAfterBreak="0">
+  <w:abstractNum w:abstractNumId="18" w15:restartNumberingAfterBreak="0">
     <w:nsid w:val="69F820A2"/>
     <w:multiLevelType w:val="multilevel"/>
     <w:tmpl w:val="6226CB4E"/>
@@ -5045,7 +5429,7 @@
       </w:rPr>
     </w:lvl>
   </w:abstractNum>
-  <w:abstractNum w:abstractNumId="18" w15:restartNumberingAfterBreak="0">
+  <w:abstractNum w:abstractNumId="19" w15:restartNumberingAfterBreak="0">
     <w:nsid w:val="6C623A76"/>
     <w:multiLevelType w:val="multilevel"/>
     <w:tmpl w:val="F1BAFD92"/>
@@ -5194,7 +5578,7 @@
       </w:rPr>
     </w:lvl>
   </w:abstractNum>
-  <w:abstractNum w:abstractNumId="19" w15:restartNumberingAfterBreak="0">
+  <w:abstractNum w:abstractNumId="20" w15:restartNumberingAfterBreak="0">
     <w:nsid w:val="735853AF"/>
     <w:multiLevelType w:val="multilevel"/>
     <w:tmpl w:val="60229010"/>
@@ -5343,7 +5727,7 @@
       </w:rPr>
     </w:lvl>
   </w:abstractNum>
-  <w:abstractNum w:abstractNumId="20" w15:restartNumberingAfterBreak="0">
+  <w:abstractNum w:abstractNumId="21" w15:restartNumberingAfterBreak="0">
     <w:nsid w:val="7C605011"/>
     <w:multiLevelType w:val="multilevel"/>
     <w:tmpl w:val="D28838F4"/>
@@ -5493,7 +5877,7 @@
     </w:lvl>
   </w:abstractNum>
   <w:num w:numId="1" w16cid:durableId="834300222">
-    <w:abstractNumId w:val="20"/>
+    <w:abstractNumId w:val="21"/>
   </w:num>
   <w:num w:numId="2" w16cid:durableId="1156414924">
     <w:abstractNumId w:val="6"/>
@@ -5508,31 +5892,31 @@
     <w:abstractNumId w:val="4"/>
   </w:num>
   <w:num w:numId="6" w16cid:durableId="720325338">
-    <w:abstractNumId w:val="13"/>
+    <w:abstractNumId w:val="14"/>
   </w:num>
   <w:num w:numId="7" w16cid:durableId="1267080302">
     <w:abstractNumId w:val="10"/>
   </w:num>
   <w:num w:numId="8" w16cid:durableId="717827399">
-    <w:abstractNumId w:val="12"/>
+    <w:abstractNumId w:val="13"/>
   </w:num>
   <w:num w:numId="9" w16cid:durableId="1385643260">
     <w:abstractNumId w:val="7"/>
   </w:num>
   <w:num w:numId="10" w16cid:durableId="647903605">
-    <w:abstractNumId w:val="16"/>
+    <w:abstractNumId w:val="17"/>
   </w:num>
   <w:num w:numId="11" w16cid:durableId="768769668">
-    <w:abstractNumId w:val="18"/>
+    <w:abstractNumId w:val="19"/>
   </w:num>
   <w:num w:numId="12" w16cid:durableId="751702054">
-    <w:abstractNumId w:val="19"/>
+    <w:abstractNumId w:val="20"/>
   </w:num>
   <w:num w:numId="13" w16cid:durableId="1194540301">
     <w:abstractNumId w:val="11"/>
   </w:num>
   <w:num w:numId="14" w16cid:durableId="681131693">
-    <w:abstractNumId w:val="14"/>
+    <w:abstractNumId w:val="15"/>
   </w:num>
   <w:num w:numId="15" w16cid:durableId="157617692">
     <w:abstractNumId w:val="3"/>
@@ -5567,13 +5951,16 @@
     <w:abstractNumId w:val="0"/>
   </w:num>
   <w:num w:numId="20" w16cid:durableId="104083102">
-    <w:abstractNumId w:val="17"/>
+    <w:abstractNumId w:val="18"/>
   </w:num>
   <w:num w:numId="21" w16cid:durableId="587541279">
-    <w:abstractNumId w:val="15"/>
+    <w:abstractNumId w:val="16"/>
   </w:num>
   <w:num w:numId="22" w16cid:durableId="900680077">
     <w:abstractNumId w:val="8"/>
+  </w:num>
+  <w:num w:numId="23" w16cid:durableId="1096092697">
+    <w:abstractNumId w:val="12"/>
   </w:num>
 </w:numbering>
 </file>
@@ -6181,7 +6568,6 @@
   <w:style w:type="character" w:default="1" w:styleId="DefaultParagraphFont">
     <w:name w:val="Default Paragraph Font"/>
     <w:uiPriority w:val="1"/>
-    <w:semiHidden/>
     <w:unhideWhenUsed/>
   </w:style>
   <w:style w:type="table" w:default="1" w:styleId="TableNormal">

</xml_diff>

<commit_message>
made 2 language app
</commit_message>
<xml_diff>
--- a/docs/System Instructions2.docx
+++ b/docs/System Instructions2.docx
@@ -37,7 +37,6 @@
         </w:rPr>
         <w:t xml:space="preserve">PROJECT NAME: </w:t>
       </w:r>
-      <w:proofErr w:type="spellStart"/>
       <w:r>
         <w:rPr>
           <w:b/>
@@ -45,7 +44,6 @@
         </w:rPr>
         <w:t>PosProject</w:t>
       </w:r>
-      <w:proofErr w:type="spellEnd"/>
     </w:p>
     <w:p>
       <w:pPr>
@@ -78,23 +76,7 @@
           <w:b/>
           <w:bCs/>
         </w:rPr>
-        <w:t>"</w:t>
-      </w:r>
-      <w:proofErr w:type="spellStart"/>
-      <w:r>
-        <w:rPr>
-          <w:b/>
-          <w:bCs/>
-        </w:rPr>
-        <w:t>PosProject</w:t>
-      </w:r>
-      <w:proofErr w:type="spellEnd"/>
-      <w:r>
-        <w:rPr>
-          <w:b/>
-          <w:bCs/>
-        </w:rPr>
-        <w:t>"</w:t>
+        <w:t>"PosProject"</w:t>
       </w:r>
       <w:r>
         <w:t>, a web-based Point of Sale (POS) restaurant application.</w:t>
@@ -196,23 +178,7 @@
         <w:t>Restaurant Domain:</w:t>
       </w:r>
       <w:r>
-        <w:t> Always remember we are a Restaurant App (Albanian context: "</w:t>
-      </w:r>
-      <w:proofErr w:type="spellStart"/>
-      <w:r>
-        <w:t>Kamarier</w:t>
-      </w:r>
-      <w:proofErr w:type="spellEnd"/>
-      <w:r>
-        <w:t>", "</w:t>
-      </w:r>
-      <w:proofErr w:type="spellStart"/>
-      <w:r>
-        <w:t>Fatura</w:t>
-      </w:r>
-      <w:proofErr w:type="spellEnd"/>
-      <w:r>
-        <w:t>", etc.).</w:t>
+        <w:t> Always remember we are a Restaurant App (Albanian context: "Kamarier", "Fatura", etc.).</w:t>
       </w:r>
     </w:p>
     <w:p>
@@ -329,12 +295,10 @@
       <w:r>
         <w:t>Items with </w:t>
       </w:r>
-      <w:proofErr w:type="spellStart"/>
       <w:proofErr w:type="gramStart"/>
       <w:r>
         <w:t>trackStock</w:t>
       </w:r>
-      <w:proofErr w:type="spellEnd"/>
       <w:proofErr w:type="gramEnd"/>
       <w:r>
         <w:t>: true are deducted upon sale.</w:t>
@@ -355,15 +319,7 @@
         <w:t>Shared Stock:</w:t>
       </w:r>
       <w:r>
-        <w:t> Items with the same </w:t>
-      </w:r>
-      <w:proofErr w:type="spellStart"/>
-      <w:r>
-        <w:t>stockGroupId</w:t>
-      </w:r>
-      <w:proofErr w:type="spellEnd"/>
-      <w:r>
-        <w:t> share the same inventory count.</w:t>
+        <w:t> Items with the same stockGroupId share the same inventory count.</w:t>
       </w:r>
     </w:p>
     <w:p>
@@ -744,15 +700,7 @@
         <w:t>Logic Separation:</w:t>
       </w:r>
       <w:r>
-        <w:t> Keep business logic in </w:t>
-      </w:r>
-      <w:proofErr w:type="spellStart"/>
-      <w:r>
-        <w:t>PosContext.tsx</w:t>
-      </w:r>
-      <w:proofErr w:type="spellEnd"/>
-      <w:r>
-        <w:t> or hooks; keep UI components pure where possible.</w:t>
+        <w:t> Keep business logic in PosContext.tsx or hooks; keep UI components pure where possible.</w:t>
       </w:r>
     </w:p>
     <w:p>
@@ -939,15 +887,7 @@
       </w:r>
       <w:proofErr w:type="gramEnd"/>
       <w:r>
-        <w:t xml:space="preserve"> (</w:t>
-      </w:r>
-      <w:proofErr w:type="spellStart"/>
-      <w:r>
-        <w:t>IndexedDB</w:t>
-      </w:r>
-      <w:proofErr w:type="spellEnd"/>
-      <w:r>
-        <w:t xml:space="preserve"> for offline, PostgreSQL for online) with Socket.IO for real-time sync.</w:t>
+        <w:t xml:space="preserve"> (IndexedDB for offline, PostgreSQL for online) with Socket.IO for real-time sync.</w:t>
       </w:r>
     </w:p>
     <w:p>
@@ -999,23 +939,13 @@
     </w:p>
     <w:p>
       <w:r>
-        <w:t>The project uses a clean </w:t>
-      </w:r>
-      <w:proofErr w:type="spellStart"/>
-      <w:r>
-        <w:t>src</w:t>
-      </w:r>
-      <w:proofErr w:type="spellEnd"/>
-      <w:r>
-        <w:t>/ directory structure.</w:t>
-      </w:r>
-    </w:p>
-    <w:p>
-      <w:proofErr w:type="spellStart"/>
+        <w:t>The project uses a clean src/ directory structure.</w:t>
+      </w:r>
+    </w:p>
+    <w:p>
       <w:r>
         <w:t>codeText</w:t>
       </w:r>
-      <w:proofErr w:type="spellEnd"/>
     </w:p>
     <w:p>
       <w:r>
@@ -1142,13 +1072,8 @@
         <w:t>──</w:t>
       </w:r>
       <w:r>
-        <w:t xml:space="preserve"> </w:t>
-      </w:r>
-      <w:proofErr w:type="spellStart"/>
-      <w:r>
-        <w:t>schema.sql</w:t>
-      </w:r>
-      <w:proofErr w:type="spellEnd"/>
+        <w:t xml:space="preserve"> schema.sql</w:t>
+      </w:r>
     </w:p>
     <w:p>
       <w:r>
@@ -1215,15 +1140,7 @@
         <w:t>──</w:t>
       </w:r>
       <w:r>
-        <w:t xml:space="preserve"> </w:t>
-      </w:r>
-      <w:proofErr w:type="spellStart"/>
-      <w:r>
-        <w:t>src</w:t>
-      </w:r>
-      <w:proofErr w:type="spellEnd"/>
-      <w:r>
-        <w:t>/</w:t>
+        <w:t xml:space="preserve"> src/</w:t>
       </w:r>
     </w:p>
     <w:p>
@@ -1248,15 +1165,7 @@
       </w:r>
       <w:proofErr w:type="gramEnd"/>
       <w:r>
-        <w:t xml:space="preserve"> Reusable UI parts (</w:t>
-      </w:r>
-      <w:proofErr w:type="spellStart"/>
-      <w:r>
-        <w:t>ToggleSwitch</w:t>
-      </w:r>
-      <w:proofErr w:type="spellEnd"/>
-      <w:r>
-        <w:t>, Receipt, etc.)</w:t>
+        <w:t xml:space="preserve"> Reusable UI parts (ToggleSwitch, Receipt, etc.)</w:t>
       </w:r>
     </w:p>
     <w:p>
@@ -1276,15 +1185,7 @@
         <w:t>──</w:t>
       </w:r>
       <w:r>
-        <w:t xml:space="preserve"> context/          # </w:t>
-      </w:r>
-      <w:proofErr w:type="spellStart"/>
-      <w:r>
-        <w:t>PosContext.tsx</w:t>
-      </w:r>
-      <w:proofErr w:type="spellEnd"/>
-      <w:r>
-        <w:t xml:space="preserve"> (Global Logic)</w:t>
+        <w:t xml:space="preserve"> context/          # PosContext.tsx (Global Logic)</w:t>
       </w:r>
     </w:p>
     <w:p>
@@ -1329,13 +1230,8 @@
         <w:t>──</w:t>
       </w:r>
       <w:r>
-        <w:t xml:space="preserve"> </w:t>
-      </w:r>
-      <w:proofErr w:type="spellStart"/>
-      <w:r>
-        <w:t>LoginScreen.tsx</w:t>
-      </w:r>
-      <w:proofErr w:type="spellEnd"/>
+        <w:t xml:space="preserve"> LoginScreen.tsx</w:t>
+      </w:r>
     </w:p>
     <w:p>
       <w:r>
@@ -1354,13 +1250,8 @@
         <w:t>──</w:t>
       </w:r>
       <w:r>
-        <w:t xml:space="preserve"> </w:t>
-      </w:r>
-      <w:proofErr w:type="spellStart"/>
-      <w:r>
-        <w:t>PosScreen.tsx</w:t>
-      </w:r>
-      <w:proofErr w:type="spellEnd"/>
+        <w:t xml:space="preserve"> PosScreen.tsx</w:t>
+      </w:r>
     </w:p>
     <w:p>
       <w:r>
@@ -1379,28 +1270,12 @@
         <w:t>──</w:t>
       </w:r>
       <w:r>
-        <w:t xml:space="preserve"> </w:t>
-      </w:r>
-      <w:proofErr w:type="spellStart"/>
-      <w:r>
-        <w:t>AdminScreen.tsx</w:t>
-      </w:r>
-      <w:proofErr w:type="spellEnd"/>
-      <w:r>
-        <w:t xml:space="preserve"> (Management: Users, Menu, Stock)</w:t>
-      </w:r>
-    </w:p>
-    <w:p>
-      <w:r>
-        <w:t xml:space="preserve">│   │   └── </w:t>
-      </w:r>
-      <w:proofErr w:type="spellStart"/>
-      <w:r>
-        <w:t>SalesScreen.tsx</w:t>
-      </w:r>
-      <w:proofErr w:type="spellEnd"/>
-      <w:r>
-        <w:t xml:space="preserve"> (Reports: Incomes, Transactions, Excel Export)</w:t>
+        <w:t xml:space="preserve"> AdminScreen.tsx (Management: Users, Menu, Stock)</w:t>
+      </w:r>
+    </w:p>
+    <w:p>
+      <w:r>
+        <w:t>│   │   └── SalesScreen.tsx (Reports: Incomes, Transactions, Excel Export)</w:t>
       </w:r>
     </w:p>
     <w:p>
@@ -1420,37 +1295,8 @@
         <w:t>──</w:t>
       </w:r>
       <w:r>
-        <w:t xml:space="preserve"> utils/            # </w:t>
-      </w:r>
-      <w:proofErr w:type="spellStart"/>
-      <w:r>
-        <w:t>api.ts</w:t>
-      </w:r>
-      <w:proofErr w:type="spellEnd"/>
-      <w:r>
-        <w:t xml:space="preserve">, </w:t>
-      </w:r>
-      <w:proofErr w:type="spellStart"/>
-      <w:r>
-        <w:t>db.ts</w:t>
-      </w:r>
-      <w:proofErr w:type="spellEnd"/>
-      <w:r>
-        <w:t xml:space="preserve"> (</w:t>
-      </w:r>
-      <w:proofErr w:type="spellStart"/>
-      <w:r>
-        <w:t>IndexedDB</w:t>
-      </w:r>
-      <w:proofErr w:type="spellEnd"/>
-      <w:r>
-        <w:t xml:space="preserve">), </w:t>
-      </w:r>
-      <w:proofErr w:type="spellStart"/>
-      <w:r>
-        <w:t>printManager.tsx</w:t>
-      </w:r>
-      <w:proofErr w:type="spellEnd"/>
+        <w:t xml:space="preserve"> utils/            # api.ts, db.ts (IndexedDB), printManager.tsx</w:t>
+      </w:r>
     </w:p>
     <w:p>
       <w:r>
@@ -1469,15 +1315,7 @@
         <w:t>──</w:t>
       </w:r>
       <w:r>
-        <w:t xml:space="preserve"> </w:t>
-      </w:r>
-      <w:proofErr w:type="spellStart"/>
-      <w:r>
-        <w:t>types.ts</w:t>
-      </w:r>
-      <w:proofErr w:type="spellEnd"/>
-      <w:r>
-        <w:t xml:space="preserve">          # TypeScript interfaces</w:t>
+        <w:t xml:space="preserve"> types.ts          # TypeScript interfaces</w:t>
       </w:r>
     </w:p>
     <w:p>
@@ -1497,28 +1335,12 @@
         <w:t>──</w:t>
       </w:r>
       <w:r>
-        <w:t xml:space="preserve"> </w:t>
-      </w:r>
-      <w:proofErr w:type="spellStart"/>
-      <w:r>
-        <w:t>App.tsx</w:t>
-      </w:r>
-      <w:proofErr w:type="spellEnd"/>
-      <w:r>
-        <w:t xml:space="preserve">           # Router logic (Pos/Admin/Sales views)</w:t>
-      </w:r>
-    </w:p>
-    <w:p>
-      <w:r>
-        <w:t xml:space="preserve">│   └── </w:t>
-      </w:r>
-      <w:proofErr w:type="spellStart"/>
-      <w:r>
-        <w:t>index.tsx</w:t>
-      </w:r>
-      <w:proofErr w:type="spellEnd"/>
-      <w:r>
-        <w:t xml:space="preserve">         # Entry point</w:t>
+        <w:t xml:space="preserve"> App.tsx           # Router logic (Pos/Admin/Sales views)</w:t>
+      </w:r>
+    </w:p>
+    <w:p>
+      <w:r>
+        <w:t>│   └── index.tsx         # Entry point</w:t>
       </w:r>
     </w:p>
     <w:p>
@@ -1542,32 +1364,16 @@
         <w:t>─</w:t>
       </w:r>
       <w:r>
-        <w:t xml:space="preserve"> .</w:t>
-      </w:r>
-      <w:proofErr w:type="spellStart"/>
-      <w:r>
-        <w:t>env</w:t>
+        <w:t xml:space="preserve"> .env</w:t>
       </w:r>
       <w:proofErr w:type="gramEnd"/>
       <w:r>
-        <w:t>.local</w:t>
-      </w:r>
-      <w:proofErr w:type="spellEnd"/>
-      <w:r>
-        <w:t xml:space="preserve">            # Environment config</w:t>
-      </w:r>
-    </w:p>
-    <w:p>
-      <w:r>
-        <w:t xml:space="preserve">└── </w:t>
-      </w:r>
-      <w:proofErr w:type="spellStart"/>
-      <w:r>
-        <w:t>vite.config.ts</w:t>
-      </w:r>
-      <w:proofErr w:type="spellEnd"/>
-      <w:r>
-        <w:t xml:space="preserve">        # Dynamic port configuration</w:t>
+        <w:t>.local            # Environment config</w:t>
+      </w:r>
+    </w:p>
+    <w:p>
+      <w:r>
+        <w:t>└── vite.config.ts        # Dynamic port configuration</w:t>
       </w:r>
     </w:p>
     <w:p>
@@ -1633,70 +1439,22 @@
         <w:t>Auto-Logout:</w:t>
       </w:r>
       <w:r>
-        <w:t> Configurable via </w:t>
-      </w:r>
-      <w:proofErr w:type="spellStart"/>
-      <w:r>
-        <w:t>localStorage.getItem</w:t>
-      </w:r>
-      <w:proofErr w:type="spellEnd"/>
-      <w:r>
-        <w:t>('</w:t>
-      </w:r>
-      <w:proofErr w:type="spellStart"/>
-      <w:r>
-        <w:t>autoLogoutAfterAction</w:t>
-      </w:r>
-      <w:proofErr w:type="spellEnd"/>
-      <w:r>
-        <w:t>'). Triggers after </w:t>
-      </w:r>
-      <w:proofErr w:type="spellStart"/>
-      <w:r>
-        <w:t>addSale</w:t>
-      </w:r>
-      <w:proofErr w:type="spellEnd"/>
-      <w:r>
-        <w:t> or </w:t>
-      </w:r>
-      <w:proofErr w:type="spellStart"/>
-      <w:r>
-        <w:t>saveOrderForTable</w:t>
-      </w:r>
-      <w:proofErr w:type="spellEnd"/>
-      <w:r>
-        <w:t>.</w:t>
-      </w:r>
-    </w:p>
-    <w:p>
-      <w:pPr>
-        <w:rPr>
-          <w:b/>
-          <w:bCs/>
-        </w:rPr>
-      </w:pPr>
-      <w:r>
-        <w:rPr>
-          <w:b/>
-          <w:bCs/>
-        </w:rPr>
-        <w:t xml:space="preserve">B. </w:t>
-      </w:r>
-      <w:proofErr w:type="spellStart"/>
-      <w:r>
-        <w:rPr>
-          <w:b/>
-          <w:bCs/>
-        </w:rPr>
-        <w:t>PosScreen</w:t>
-      </w:r>
-      <w:proofErr w:type="spellEnd"/>
-      <w:r>
-        <w:rPr>
-          <w:b/>
-          <w:bCs/>
-        </w:rPr>
-        <w:t xml:space="preserve"> (The Register)</w:t>
+        <w:t> Configurable via localStorage.getItem('autoLogoutAfterAction'). Triggers after addSale or saveOrderForTable.</w:t>
+      </w:r>
+    </w:p>
+    <w:p>
+      <w:pPr>
+        <w:rPr>
+          <w:b/>
+          <w:bCs/>
+        </w:rPr>
+      </w:pPr>
+      <w:r>
+        <w:rPr>
+          <w:b/>
+          <w:bCs/>
+        </w:rPr>
+        <w:t>B. PosScreen (The Register)</w:t>
       </w:r>
     </w:p>
     <w:p>
@@ -1750,70 +1508,22 @@
         <w:t>Navigation:</w:t>
       </w:r>
       <w:r>
-        <w:t> Header buttons to switch to "</w:t>
-      </w:r>
-      <w:proofErr w:type="spellStart"/>
-      <w:r>
-        <w:t>Raporte</w:t>
-      </w:r>
-      <w:proofErr w:type="spellEnd"/>
-      <w:r>
-        <w:t>" (</w:t>
-      </w:r>
-      <w:proofErr w:type="spellStart"/>
-      <w:r>
-        <w:t>SalesScreen</w:t>
-      </w:r>
-      <w:proofErr w:type="spellEnd"/>
-      <w:r>
-        <w:t>) or "</w:t>
-      </w:r>
-      <w:proofErr w:type="spellStart"/>
-      <w:r>
-        <w:t>Menaxhimi</w:t>
-      </w:r>
-      <w:proofErr w:type="spellEnd"/>
-      <w:r>
-        <w:t>" (</w:t>
-      </w:r>
-      <w:proofErr w:type="spellStart"/>
-      <w:r>
-        <w:t>AdminScreen</w:t>
-      </w:r>
-      <w:proofErr w:type="spellEnd"/>
-      <w:r>
-        <w:t>).</w:t>
-      </w:r>
-    </w:p>
-    <w:p>
-      <w:pPr>
-        <w:rPr>
-          <w:b/>
-          <w:bCs/>
-        </w:rPr>
-      </w:pPr>
-      <w:r>
-        <w:rPr>
-          <w:b/>
-          <w:bCs/>
-        </w:rPr>
-        <w:t xml:space="preserve">C. </w:t>
-      </w:r>
-      <w:proofErr w:type="spellStart"/>
-      <w:r>
-        <w:rPr>
-          <w:b/>
-          <w:bCs/>
-        </w:rPr>
-        <w:t>AdminScreen</w:t>
-      </w:r>
-      <w:proofErr w:type="spellEnd"/>
-      <w:r>
-        <w:rPr>
-          <w:b/>
-          <w:bCs/>
-        </w:rPr>
-        <w:t xml:space="preserve"> (Configuration)</w:t>
+        <w:t> Header buttons to switch to "Raporte" (SalesScreen) or "Menaxhimi" (AdminScreen).</w:t>
+      </w:r>
+    </w:p>
+    <w:p>
+      <w:pPr>
+        <w:rPr>
+          <w:b/>
+          <w:bCs/>
+        </w:rPr>
+      </w:pPr>
+      <w:r>
+        <w:rPr>
+          <w:b/>
+          <w:bCs/>
+        </w:rPr>
+        <w:t>C. AdminScreen (Configuration)</w:t>
       </w:r>
     </w:p>
     <w:p>
@@ -1850,15 +1560,7 @@
         <w:t>Company Profile:</w:t>
       </w:r>
       <w:r>
-        <w:t xml:space="preserve"> Edit Name, NUI, Address. Stored in settings table (Key-Value </w:t>
-      </w:r>
-      <w:proofErr w:type="spellStart"/>
-      <w:r>
-        <w:t>upsert</w:t>
-      </w:r>
-      <w:proofErr w:type="spellEnd"/>
-      <w:r>
-        <w:t>).</w:t>
+        <w:t> Edit Name, NUI, Address. Stored in settings table (Key-Value upsert).</w:t>
       </w:r>
     </w:p>
     <w:p>
@@ -1909,39 +1611,7 @@
         <w:t>Stock Tab:</w:t>
       </w:r>
       <w:r>
-        <w:t> Sub-tabs for "</w:t>
-      </w:r>
-      <w:proofErr w:type="spellStart"/>
-      <w:r>
-        <w:t>Pasqyra</w:t>
-      </w:r>
-      <w:proofErr w:type="spellEnd"/>
-      <w:r>
-        <w:t>" (View), "</w:t>
-      </w:r>
-      <w:proofErr w:type="spellStart"/>
-      <w:r>
-        <w:t>Furnizimi</w:t>
-      </w:r>
-      <w:proofErr w:type="spellEnd"/>
-      <w:r>
-        <w:t>" (Supply/Invoices), "</w:t>
-      </w:r>
-      <w:proofErr w:type="spellStart"/>
-      <w:r>
-        <w:t>Humbje</w:t>
-      </w:r>
-      <w:proofErr w:type="spellEnd"/>
-      <w:r>
-        <w:t>" (Waste), "</w:t>
-      </w:r>
-      <w:proofErr w:type="spellStart"/>
-      <w:r>
-        <w:t>Korrigjimi</w:t>
-      </w:r>
-      <w:proofErr w:type="spellEnd"/>
-      <w:r>
-        <w:t>" (Correction).</w:t>
+        <w:t> Sub-tabs for "Pasqyra" (View), "Furnizimi" (Supply/Invoices), "Humbje" (Waste), "Korrigjimi" (Correction).</w:t>
       </w:r>
     </w:p>
     <w:p>
@@ -1977,46 +1647,22 @@
         <w:t>Bulk Update:</w:t>
       </w:r>
       <w:r>
-        <w:t> "</w:t>
-      </w:r>
-      <w:proofErr w:type="spellStart"/>
-      <w:r>
-        <w:t>Fletë-Hyrje</w:t>
-      </w:r>
-      <w:proofErr w:type="spellEnd"/>
-      <w:r>
-        <w:t>" style input for bulk supplies.</w:t>
-      </w:r>
-    </w:p>
-    <w:p>
-      <w:pPr>
-        <w:rPr>
-          <w:b/>
-          <w:bCs/>
-        </w:rPr>
-      </w:pPr>
-      <w:r>
-        <w:rPr>
-          <w:b/>
-          <w:bCs/>
-        </w:rPr>
-        <w:t xml:space="preserve">D. </w:t>
-      </w:r>
-      <w:proofErr w:type="spellStart"/>
-      <w:r>
-        <w:rPr>
-          <w:b/>
-          <w:bCs/>
-        </w:rPr>
-        <w:t>SalesScreen</w:t>
-      </w:r>
-      <w:proofErr w:type="spellEnd"/>
-      <w:r>
-        <w:rPr>
-          <w:b/>
-          <w:bCs/>
-        </w:rPr>
-        <w:t xml:space="preserve"> (Reporting)</w:t>
+        <w:t> "Fletë-Hyrje" style input for bulk supplies.</w:t>
+      </w:r>
+    </w:p>
+    <w:p>
+      <w:pPr>
+        <w:rPr>
+          <w:b/>
+          <w:bCs/>
+        </w:rPr>
+      </w:pPr>
+      <w:r>
+        <w:rPr>
+          <w:b/>
+          <w:bCs/>
+        </w:rPr>
+        <w:t>D. SalesScreen (Reporting)</w:t>
       </w:r>
     </w:p>
     <w:p>
@@ -2034,39 +1680,7 @@
         <w:t>Tabs:</w:t>
       </w:r>
       <w:r>
-        <w:t> "</w:t>
-      </w:r>
-      <w:proofErr w:type="spellStart"/>
-      <w:r>
-        <w:t>Të</w:t>
-      </w:r>
-      <w:proofErr w:type="spellEnd"/>
-      <w:r>
-        <w:t xml:space="preserve"> </w:t>
-      </w:r>
-      <w:proofErr w:type="spellStart"/>
-      <w:r>
-        <w:t>ardhurat</w:t>
-      </w:r>
-      <w:proofErr w:type="spellEnd"/>
-      <w:r>
-        <w:t>" (Incomes), "</w:t>
-      </w:r>
-      <w:proofErr w:type="spellStart"/>
-      <w:r>
-        <w:t>Transaksionet</w:t>
-      </w:r>
-      <w:proofErr w:type="spellEnd"/>
-      <w:r>
-        <w:t>" (Transactions), "</w:t>
-      </w:r>
-      <w:proofErr w:type="spellStart"/>
-      <w:r>
-        <w:t>Artikujt</w:t>
-      </w:r>
-      <w:proofErr w:type="spellEnd"/>
-      <w:r>
-        <w:t>" (Sold Items).</w:t>
+        <w:t> "Të ardhurat" (Incomes), "Transaksionet" (Transactions), "Artikujt" (Sold Items).</w:t>
       </w:r>
     </w:p>
     <w:p>
@@ -2084,15 +1698,7 @@
         <w:t>Date Range:</w:t>
       </w:r>
       <w:r>
-        <w:t> "</w:t>
-      </w:r>
-      <w:proofErr w:type="spellStart"/>
-      <w:r>
-        <w:t>Prej</w:t>
-      </w:r>
-      <w:proofErr w:type="spellEnd"/>
-      <w:r>
-        <w:t>" (From) / "Deri" (To) logic.</w:t>
+        <w:t> "Prej" (From) / "Deri" (To) logic.</w:t>
       </w:r>
     </w:p>
     <w:p>
@@ -2128,15 +1734,7 @@
         <w:t>Excel Export:</w:t>
       </w:r>
       <w:r>
-        <w:t> Client-side export via xlsx library (</w:t>
-      </w:r>
-      <w:proofErr w:type="spellStart"/>
-      <w:r>
-        <w:t>SheetJS</w:t>
-      </w:r>
-      <w:proofErr w:type="spellEnd"/>
-      <w:r>
-        <w:t>).</w:t>
+        <w:t> Client-side export via xlsx library (SheetJS).</w:t>
       </w:r>
     </w:p>
     <w:p>
@@ -2154,15 +1752,7 @@
         <w:t>Grouped Items:</w:t>
       </w:r>
       <w:r>
-        <w:t> Sold items are aggregated by </w:t>
-      </w:r>
-      <w:proofErr w:type="spellStart"/>
-      <w:r>
-        <w:t>stockGroupId</w:t>
-      </w:r>
-      <w:proofErr w:type="spellEnd"/>
-      <w:r>
-        <w:t> in reports.</w:t>
+        <w:t> Sold items are aggregated by stockGroupId in reports.</w:t>
       </w:r>
     </w:p>
     <w:p>
@@ -2276,15 +1866,7 @@
         <w:t>Trigger: </w:t>
       </w:r>
       <w:r>
-        <w:t>Client checks </w:t>
-      </w:r>
-      <w:proofErr w:type="spellStart"/>
-      <w:r>
-        <w:t>localStorage.isPrintStation</w:t>
-      </w:r>
-      <w:proofErr w:type="spellEnd"/>
-      <w:r>
-        <w:t>. If true, it emits a Socket.IO event (print-order-ticket or print-sale-receipt).</w:t>
+        <w:t>Client checks localStorage.isPrintStation. If true, it emits a Socket.IO event (print-order-ticket or print-sale-receipt).</w:t>
       </w:r>
     </w:p>
     <w:p>
@@ -2446,15 +2028,7 @@
         <w:t>Table:</w:t>
       </w:r>
       <w:r>
-        <w:t> </w:t>
-      </w:r>
-      <w:proofErr w:type="spellStart"/>
-      <w:r>
-        <w:t>stock_movements</w:t>
-      </w:r>
-      <w:proofErr w:type="spellEnd"/>
-      <w:r>
-        <w:t> tracks all changes (Supply, Sale, Waste).</w:t>
+        <w:t> stock_movements tracks all changes (Supply, Sale, Waste).</w:t>
       </w:r>
     </w:p>
     <w:p>
@@ -2506,23 +2080,7 @@
       </w:r>
       <w:proofErr w:type="gramEnd"/>
       <w:r>
-        <w:t xml:space="preserve"> via </w:t>
-      </w:r>
-      <w:proofErr w:type="spellStart"/>
-      <w:r>
-        <w:t>stockGroupId</w:t>
-      </w:r>
-      <w:proofErr w:type="spellEnd"/>
-      <w:r>
-        <w:t>. (e.g., "Small Coffee" and "Large Coffee" deduct from "</w:t>
-      </w:r>
-      <w:proofErr w:type="spellStart"/>
-      <w:r>
-        <w:t>CoffeeBeans</w:t>
-      </w:r>
-      <w:proofErr w:type="spellEnd"/>
-      <w:r>
-        <w:t>").</w:t>
+        <w:t xml:space="preserve"> via stockGroupId. (e.g., "Small Coffee" and "Large Coffee" deduct from "CoffeeBeans").</w:t>
       </w:r>
     </w:p>
     <w:p>
@@ -2559,7 +2117,6 @@
       <w:proofErr w:type="gramEnd"/>
     </w:p>
     <w:p>
-      <w:proofErr w:type="spellStart"/>
       <w:r>
         <w:rPr>
           <w:b/>
@@ -2567,38 +2124,13 @@
         </w:rPr>
         <w:t>MenuItem</w:t>
       </w:r>
-      <w:proofErr w:type="spellEnd"/>
       <w:r>
         <w:br/>
-        <w:t xml:space="preserve">{ id, name, price, category, printer, stock, </w:t>
-      </w:r>
-      <w:proofErr w:type="spellStart"/>
-      <w:r>
-        <w:t>stockGroupId</w:t>
-      </w:r>
-      <w:proofErr w:type="spellEnd"/>
-      <w:r>
-        <w:t xml:space="preserve">, </w:t>
-      </w:r>
-      <w:proofErr w:type="spellStart"/>
-      <w:r>
-        <w:t>trackStock</w:t>
-      </w:r>
-      <w:proofErr w:type="spellEnd"/>
-      <w:r>
-        <w:t xml:space="preserve">, </w:t>
-      </w:r>
-      <w:proofErr w:type="spellStart"/>
-      <w:r>
-        <w:t>display_</w:t>
+        <w:t>{ id, name, price, category, printer, stock, stockGroupId, trackStock, display_</w:t>
       </w:r>
       <w:proofErr w:type="gramStart"/>
       <w:r>
-        <w:t>order</w:t>
-      </w:r>
-      <w:proofErr w:type="spellEnd"/>
-      <w:r>
-        <w:t xml:space="preserve"> }</w:t>
+        <w:t>order }</w:t>
       </w:r>
       <w:proofErr w:type="gramEnd"/>
     </w:p>
@@ -2612,32 +2144,11 @@
       </w:r>
       <w:r>
         <w:br/>
-        <w:t xml:space="preserve">{ id, date, order, user, </w:t>
-      </w:r>
-      <w:proofErr w:type="spellStart"/>
-      <w:r>
-        <w:t>tableId</w:t>
-      </w:r>
-      <w:proofErr w:type="spellEnd"/>
-      <w:r>
-        <w:t xml:space="preserve">, </w:t>
-      </w:r>
-      <w:proofErr w:type="spellStart"/>
-      <w:r>
-        <w:t>stock_movements_recorded</w:t>
-      </w:r>
-      <w:proofErr w:type="spellEnd"/>
-      <w:r>
-        <w:t xml:space="preserve">: </w:t>
-      </w:r>
-      <w:proofErr w:type="spellStart"/>
+        <w:t xml:space="preserve">{ id, date, order, user, tableId, stock_movements_recorded: </w:t>
+      </w:r>
       <w:proofErr w:type="gramStart"/>
       <w:r>
-        <w:t>boolean</w:t>
-      </w:r>
-      <w:proofErr w:type="spellEnd"/>
-      <w:r>
-        <w:t xml:space="preserve"> }</w:t>
+        <w:t>boolean }</w:t>
       </w:r>
       <w:proofErr w:type="gramEnd"/>
     </w:p>
@@ -2690,27 +2201,11 @@
       </w:r>
       <w:proofErr w:type="gramStart"/>
       <w:r>
-        <w:t>in .</w:t>
-      </w:r>
-      <w:proofErr w:type="spellStart"/>
-      <w:r>
-        <w:t>env</w:t>
+        <w:t>in .env</w:t>
       </w:r>
       <w:proofErr w:type="gramEnd"/>
       <w:r>
-        <w:t>.local</w:t>
-      </w:r>
-      <w:proofErr w:type="spellEnd"/>
-      <w:r>
-        <w:t> and read dynamically by </w:t>
-      </w:r>
-      <w:proofErr w:type="spellStart"/>
-      <w:r>
-        <w:t>vite.config.ts</w:t>
-      </w:r>
-      <w:proofErr w:type="spellEnd"/>
-      <w:r>
-        <w:t>.</w:t>
+        <w:t>.local and read dynamically by vite.config.ts.</w:t>
       </w:r>
     </w:p>
     <w:p>
@@ -2745,13 +2240,8 @@
         <w:t> Frontend 4000, Backend 4001.</w:t>
       </w:r>
       <w:r>
-        <w:t xml:space="preserve"> Db name: </w:t>
-      </w:r>
-      <w:proofErr w:type="spellStart"/>
-      <w:r>
-        <w:t>pos_db_test</w:t>
-      </w:r>
-      <w:proofErr w:type="spellEnd"/>
+        <w:t xml:space="preserve"> Db name: pos_db_test</w:t>
+      </w:r>
       <w:r>
         <w:rPr>
           <w:b/>
@@ -2785,13 +2275,8 @@
         <w:t> Frontend 3000, Backend 3001.</w:t>
       </w:r>
       <w:r>
-        <w:t xml:space="preserve"> Db name: </w:t>
-      </w:r>
-      <w:proofErr w:type="spellStart"/>
-      <w:r>
-        <w:t>posproject</w:t>
-      </w:r>
-      <w:proofErr w:type="spellEnd"/>
+        <w:t xml:space="preserve"> Db name: posproject</w:t>
+      </w:r>
     </w:p>
     <w:p>
       <w:pPr>
@@ -2823,15 +2308,7 @@
         <w:t>Start:</w:t>
       </w:r>
       <w:r>
-        <w:t> </w:t>
-      </w:r>
-      <w:proofErr w:type="spellStart"/>
-      <w:r>
-        <w:t>npm</w:t>
-      </w:r>
-      <w:proofErr w:type="spellEnd"/>
-      <w:r>
-        <w:t xml:space="preserve"> run dev (Runs frontend and backend concurrently).</w:t>
+        <w:t> npm run dev (Runs frontend and backend concurrently).</w:t>
       </w:r>
     </w:p>
     <w:p>
@@ -2883,15 +2360,7 @@
         <w:t>Online:</w:t>
       </w:r>
       <w:r>
-        <w:t> Fetch from PostgreSQL (/</w:t>
-      </w:r>
-      <w:proofErr w:type="spellStart"/>
-      <w:r>
-        <w:t>api</w:t>
-      </w:r>
-      <w:proofErr w:type="spellEnd"/>
-      <w:r>
-        <w:t>/bootstrap).</w:t>
+        <w:t> Fetch from PostgreSQL (/api/bootstrap).</w:t>
       </w:r>
     </w:p>
     <w:p>
@@ -2909,15 +2378,7 @@
         <w:t>Offline:</w:t>
       </w:r>
       <w:r>
-        <w:t xml:space="preserve"> Load from </w:t>
-      </w:r>
-      <w:proofErr w:type="spellStart"/>
-      <w:r>
-        <w:t>IndexedDB</w:t>
-      </w:r>
-      <w:proofErr w:type="spellEnd"/>
-      <w:r>
-        <w:t>.</w:t>
+        <w:t> Load from IndexedDB.</w:t>
       </w:r>
     </w:p>
     <w:p>
@@ -2937,34 +2398,13 @@
       <w:r>
         <w:t> </w:t>
       </w:r>
-      <w:proofErr w:type="spellStart"/>
       <w:proofErr w:type="gramStart"/>
       <w:r>
-        <w:t>syncOfflineData</w:t>
-      </w:r>
-      <w:proofErr w:type="spellEnd"/>
-      <w:r>
-        <w:t>(</w:t>
+        <w:t>syncOfflineData(</w:t>
       </w:r>
       <w:proofErr w:type="gramEnd"/>
       <w:r>
-        <w:t>) processes the </w:t>
-      </w:r>
-      <w:proofErr w:type="spellStart"/>
-      <w:r>
-        <w:t>syncQueue</w:t>
-      </w:r>
-      <w:proofErr w:type="spellEnd"/>
-      <w:r>
-        <w:t xml:space="preserve"> in </w:t>
-      </w:r>
-      <w:proofErr w:type="spellStart"/>
-      <w:r>
-        <w:t>IndexedDB</w:t>
-      </w:r>
-      <w:proofErr w:type="spellEnd"/>
-      <w:r>
-        <w:t>.</w:t>
+        <w:t>) processes the syncQueue in IndexedDB.</w:t>
       </w:r>
     </w:p>
     <w:p/>
@@ -3006,15 +2446,7 @@
         </w:numPr>
       </w:pPr>
       <w:r>
-        <w:t>The old </w:t>
-      </w:r>
-      <w:proofErr w:type="spellStart"/>
-      <w:r>
-        <w:t>TableSettings</w:t>
-      </w:r>
-      <w:proofErr w:type="spellEnd"/>
-      <w:r>
-        <w:t> component has been </w:t>
+        <w:t>The old TableSettings component has been </w:t>
       </w:r>
       <w:r>
         <w:rPr>
@@ -3035,15 +2467,7 @@
         </w:numPr>
       </w:pPr>
       <w:r>
-        <w:t>A new, full-width component, </w:t>
-      </w:r>
-      <w:proofErr w:type="spellStart"/>
-      <w:r>
-        <w:t>TableManager.tsx</w:t>
-      </w:r>
-      <w:proofErr w:type="spellEnd"/>
-      <w:r>
-        <w:t>, was created with a two-column layout (Zones on left, Table Grid on right).</w:t>
+        <w:t>A new, full-width component, TableManager.tsx, was created with a two-column layout (Zones on left, Table Grid on right).</w:t>
       </w:r>
     </w:p>
     <w:p>
@@ -3069,23 +2493,7 @@
           <w:b/>
           <w:bCs/>
         </w:rPr>
-        <w:t>POS Screen (</w:t>
-      </w:r>
-      <w:proofErr w:type="spellStart"/>
-      <w:r>
-        <w:rPr>
-          <w:b/>
-          <w:bCs/>
-        </w:rPr>
-        <w:t>PosScreen.tsx</w:t>
-      </w:r>
-      <w:proofErr w:type="spellEnd"/>
-      <w:r>
-        <w:rPr>
-          <w:b/>
-          <w:bCs/>
-        </w:rPr>
-        <w:t>):</w:t>
+        <w:t>POS Screen (PosScreen.tsx):</w:t>
       </w:r>
     </w:p>
     <w:p>
@@ -3121,15 +2529,7 @@
         <w:t>"All" View:</w:t>
       </w:r>
       <w:r>
-        <w:t> Now groups tables visually under their respective zone headers (e.g., "</w:t>
-      </w:r>
-      <w:proofErr w:type="spellStart"/>
-      <w:r>
-        <w:t>Tarraca</w:t>
-      </w:r>
-      <w:proofErr w:type="spellEnd"/>
-      <w:r>
-        <w:t>", "Brenda").</w:t>
+        <w:t> Now groups tables visually under their respective zone headers (e.g., "Tarraca", "Brenda").</w:t>
       </w:r>
     </w:p>
     <w:p>
@@ -3162,23 +2562,7 @@
           <w:b/>
           <w:bCs/>
         </w:rPr>
-        <w:t>Backend &amp; Context (server/index.js, </w:t>
-      </w:r>
-      <w:proofErr w:type="spellStart"/>
-      <w:r>
-        <w:rPr>
-          <w:b/>
-          <w:bCs/>
-        </w:rPr>
-        <w:t>PosContext.tsx</w:t>
-      </w:r>
-      <w:proofErr w:type="spellEnd"/>
-      <w:r>
-        <w:rPr>
-          <w:b/>
-          <w:bCs/>
-        </w:rPr>
-        <w:t>):</w:t>
+        <w:t>Backend &amp; Context (server/index.js, PosContext.tsx):</w:t>
       </w:r>
     </w:p>
     <w:p>
@@ -3189,15 +2573,7 @@
         </w:numPr>
       </w:pPr>
       <w:r>
-        <w:t>Added the PUT /</w:t>
-      </w:r>
-      <w:proofErr w:type="spellStart"/>
-      <w:r>
-        <w:t>api</w:t>
-      </w:r>
-      <w:proofErr w:type="spellEnd"/>
-      <w:r>
-        <w:t>/sections/:id route to the server to allow saving renamed zones to the database.</w:t>
+        <w:t>Added the PUT /api/sections/:id route to the server to allow saving renamed zones to the database.</w:t>
       </w:r>
     </w:p>
     <w:p>
@@ -3208,15 +2584,7 @@
         </w:numPr>
       </w:pPr>
       <w:r>
-        <w:t>Implemented the corresponding </w:t>
-      </w:r>
-      <w:proofErr w:type="spellStart"/>
-      <w:r>
-        <w:t>updateSection</w:t>
-      </w:r>
-      <w:proofErr w:type="spellEnd"/>
-      <w:r>
-        <w:t> function in the frontend context to handle this action.</w:t>
+        <w:t>Implemented the corresponding updateSection function in the frontend context to handle this action.</w:t>
       </w:r>
     </w:p>
     <w:p>
@@ -3247,15 +2615,7 @@
         <w:t>"All Tables"</w:t>
       </w:r>
       <w:r>
-        <w:t> view has been converted from a device-specific </w:t>
-      </w:r>
-      <w:proofErr w:type="spellStart"/>
-      <w:r>
-        <w:t>localStorage</w:t>
-      </w:r>
-      <w:proofErr w:type="spellEnd"/>
-      <w:r>
-        <w:t> setting into a </w:t>
+        <w:t> view has been converted from a device-specific localStorage setting into a </w:t>
       </w:r>
       <w:r>
         <w:rPr>
@@ -3291,23 +2651,7 @@
         </w:numPr>
       </w:pPr>
       <w:r>
-        <w:t>A new generic endpoint, POST /</w:t>
-      </w:r>
-      <w:proofErr w:type="spellStart"/>
-      <w:r>
-        <w:t>api</w:t>
-      </w:r>
-      <w:proofErr w:type="spellEnd"/>
-      <w:r>
-        <w:t>/settings, was created to save key-value pairs (e.g., </w:t>
-      </w:r>
-      <w:proofErr w:type="spellStart"/>
-      <w:r>
-        <w:t>all_tables_custom_name</w:t>
-      </w:r>
-      <w:proofErr w:type="spellEnd"/>
-      <w:r>
-        <w:t>) to the settings database table.</w:t>
+        <w:t>A new generic endpoint, POST /api/settings, was created to save key-value pairs (e.g., all_tables_custom_name) to the settings database table.</w:t>
       </w:r>
     </w:p>
     <w:p>
@@ -3318,15 +2662,7 @@
         </w:numPr>
       </w:pPr>
       <w:r>
-        <w:t>The /</w:t>
-      </w:r>
-      <w:proofErr w:type="spellStart"/>
-      <w:r>
-        <w:t>api</w:t>
-      </w:r>
-      <w:proofErr w:type="spellEnd"/>
-      <w:r>
-        <w:t>/bootstrap endpoint now includes this custom name in the initial data load.</w:t>
+        <w:t>The /api/bootstrap endpoint now includes this custom name in the initial data load.</w:t>
       </w:r>
     </w:p>
     <w:p>
@@ -3352,23 +2688,7 @@
           <w:b/>
           <w:bCs/>
         </w:rPr>
-        <w:t>Frontend (</w:t>
-      </w:r>
-      <w:proofErr w:type="spellStart"/>
-      <w:r>
-        <w:rPr>
-          <w:b/>
-          <w:bCs/>
-        </w:rPr>
-        <w:t>PosContext.tsx</w:t>
-      </w:r>
-      <w:proofErr w:type="spellEnd"/>
-      <w:r>
-        <w:rPr>
-          <w:b/>
-          <w:bCs/>
-        </w:rPr>
-        <w:t>):</w:t>
+        <w:t>Frontend (PosContext.tsx):</w:t>
       </w:r>
     </w:p>
     <w:p>
@@ -3379,23 +2699,7 @@
         </w:numPr>
       </w:pPr>
       <w:r>
-        <w:t>The </w:t>
-      </w:r>
-      <w:proofErr w:type="spellStart"/>
-      <w:r>
-        <w:t>updateSectionName</w:t>
-      </w:r>
-      <w:proofErr w:type="spellEnd"/>
-      <w:r>
-        <w:t> function was refactored. It now calls the new /</w:t>
-      </w:r>
-      <w:proofErr w:type="spellStart"/>
-      <w:r>
-        <w:t>api</w:t>
-      </w:r>
-      <w:proofErr w:type="spellEnd"/>
-      <w:r>
-        <w:t>/settings endpoint to save the "All Tables" name, instead of writing only to local storage.</w:t>
+        <w:t>The updateSectionName function was refactored. It now calls the new /api/settings endpoint to save the "All Tables" name, instead of writing only to local storage.</w:t>
       </w:r>
     </w:p>
     <w:p>
@@ -3556,15 +2860,7 @@
         <w:t>New Table:</w:t>
       </w:r>
       <w:r>
-        <w:t> </w:t>
-      </w:r>
-      <w:proofErr w:type="spellStart"/>
-      <w:r>
-        <w:t>active_orders</w:t>
-      </w:r>
-      <w:proofErr w:type="spellEnd"/>
-      <w:r>
-        <w:t> (Persists open tables/items so they survive server restarts).</w:t>
+        <w:t> active_orders (Persists open tables/items so they survive server restarts).</w:t>
       </w:r>
     </w:p>
     <w:p>
@@ -3582,15 +2878,7 @@
         <w:t>Sales Table:</w:t>
       </w:r>
       <w:r>
-        <w:t> Added </w:t>
-      </w:r>
-      <w:proofErr w:type="spellStart"/>
-      <w:r>
-        <w:t>session_uuid</w:t>
-      </w:r>
-      <w:proofErr w:type="spellEnd"/>
-      <w:r>
-        <w:t> column with a </w:t>
+        <w:t> Added session_uuid column with a </w:t>
       </w:r>
       <w:r>
         <w:rPr>
@@ -3634,15 +2922,7 @@
         <w:t>Bug Fix:</w:t>
       </w:r>
       <w:r>
-        <w:t> To prevent "Double Sales," the Frontend generates a unique </w:t>
-      </w:r>
-      <w:proofErr w:type="spellStart"/>
-      <w:r>
-        <w:t>sessionUuid</w:t>
-      </w:r>
-      <w:proofErr w:type="spellEnd"/>
-      <w:r>
-        <w:t> when an order starts.</w:t>
+        <w:t> To prevent "Double Sales," the Frontend generates a unique sessionUuid when an order starts.</w:t>
       </w:r>
     </w:p>
     <w:p>
@@ -3696,15 +2976,7 @@
         </w:numPr>
       </w:pPr>
       <w:r>
-        <w:t>Clients now load open orders (</w:t>
-      </w:r>
-      <w:proofErr w:type="spellStart"/>
-      <w:r>
-        <w:t>activeOrders</w:t>
-      </w:r>
-      <w:proofErr w:type="spellEnd"/>
-      <w:r>
-        <w:t>) directly from the API/Database on startup, ignoring local stale data.</w:t>
+        <w:t>Clients now load open orders (activeOrders) directly from the API/Database on startup, ignoring local stale data.</w:t>
       </w:r>
     </w:p>
     <w:p>
@@ -3746,31 +3018,7 @@
         <w:t>Database:</w:t>
       </w:r>
       <w:r>
-        <w:t> Added </w:t>
-      </w:r>
-      <w:proofErr w:type="spellStart"/>
-      <w:r>
-        <w:t>cost_price</w:t>
-      </w:r>
-      <w:proofErr w:type="spellEnd"/>
-      <w:r>
-        <w:t> column to </w:t>
-      </w:r>
-      <w:proofErr w:type="spellStart"/>
-      <w:r>
-        <w:t>menu_items</w:t>
-      </w:r>
-      <w:proofErr w:type="spellEnd"/>
-      <w:r>
-        <w:t> (stores running average) and </w:t>
-      </w:r>
-      <w:proofErr w:type="spellStart"/>
-      <w:r>
-        <w:t>stock_movements</w:t>
-      </w:r>
-      <w:proofErr w:type="spellEnd"/>
-      <w:r>
-        <w:t> (stores batch cost).</w:t>
+        <w:t> Added cost_price column to menu_items (stores running average) and stock_movements (stores batch cost).</w:t>
       </w:r>
     </w:p>
     <w:p>
@@ -3788,15 +3036,7 @@
         <w:t>Logic:</w:t>
       </w:r>
       <w:r>
-        <w:t> The Supply endpoint (/</w:t>
-      </w:r>
-      <w:proofErr w:type="spellStart"/>
-      <w:r>
-        <w:t>api</w:t>
-      </w:r>
-      <w:proofErr w:type="spellEnd"/>
-      <w:r>
-        <w:t>/stock/bulk-update) now calculates </w:t>
+        <w:t> The Supply endpoint (/api/stock/bulk-update) now calculates </w:t>
       </w:r>
       <w:r>
         <w:rPr>
@@ -3806,15 +3046,7 @@
         <w:t>Unit Cost</w:t>
       </w:r>
       <w:r>
-        <w:t> from Total Cost input and updates the item's </w:t>
-      </w:r>
-      <w:proofErr w:type="spellStart"/>
-      <w:r>
-        <w:t>cost_price</w:t>
-      </w:r>
-      <w:proofErr w:type="spellEnd"/>
-      <w:r>
-        <w:t> using the </w:t>
+        <w:t> from Total Cost input and updates the item's cost_price using the </w:t>
       </w:r>
       <w:r>
         <w:rPr>
@@ -3839,23 +3071,7 @@
           <w:b/>
           <w:bCs/>
         </w:rPr>
-        <w:t>Stock UI (</w:t>
-      </w:r>
-      <w:proofErr w:type="spellStart"/>
-      <w:r>
-        <w:rPr>
-          <w:b/>
-          <w:bCs/>
-        </w:rPr>
-        <w:t>AdminScreen</w:t>
-      </w:r>
-      <w:proofErr w:type="spellEnd"/>
-      <w:r>
-        <w:rPr>
-          <w:b/>
-          <w:bCs/>
-        </w:rPr>
-        <w:t>):</w:t>
+        <w:t>Stock UI (AdminScreen):</w:t>
       </w:r>
     </w:p>
     <w:p>
@@ -3865,56 +3081,15 @@
           <w:numId w:val="24"/>
         </w:numPr>
       </w:pPr>
-      <w:proofErr w:type="spellStart"/>
-      <w:r>
-        <w:rPr>
-          <w:b/>
-          <w:bCs/>
-        </w:rPr>
-        <w:t>Pasqyra</w:t>
-      </w:r>
-      <w:proofErr w:type="spellEnd"/>
-      <w:r>
-        <w:rPr>
-          <w:b/>
-          <w:bCs/>
-        </w:rPr>
-        <w:t>:</w:t>
-      </w:r>
-      <w:r>
-        <w:t> Added columns for "</w:t>
-      </w:r>
-      <w:proofErr w:type="spellStart"/>
-      <w:r>
-        <w:t>Cmimi</w:t>
-      </w:r>
-      <w:proofErr w:type="spellEnd"/>
-      <w:r>
-        <w:t xml:space="preserve"> </w:t>
-      </w:r>
-      <w:proofErr w:type="spellStart"/>
-      <w:r>
-        <w:t>Blerës</w:t>
-      </w:r>
-      <w:proofErr w:type="spellEnd"/>
-      <w:r>
-        <w:t xml:space="preserve">", "Vlera </w:t>
-      </w:r>
-      <w:proofErr w:type="spellStart"/>
-      <w:r>
-        <w:t>Blerëse</w:t>
-      </w:r>
-      <w:proofErr w:type="spellEnd"/>
-      <w:r>
-        <w:t xml:space="preserve">" (Cost Value), "Vlera e </w:t>
-      </w:r>
-      <w:proofErr w:type="spellStart"/>
-      <w:r>
-        <w:t>Shitjes</w:t>
-      </w:r>
-      <w:proofErr w:type="spellEnd"/>
-      <w:r>
-        <w:t>" (Sales Value), and "Profit". Added a </w:t>
+      <w:r>
+        <w:rPr>
+          <w:b/>
+          <w:bCs/>
+        </w:rPr>
+        <w:t>Pasqyra:</w:t>
+      </w:r>
+      <w:r>
+        <w:t> Added columns for "Cmimi Blerës", "Vlera Blerëse" (Cost Value), "Vlera e Shitjes" (Sales Value), and "Profit". Added a </w:t>
       </w:r>
       <w:r>
         <w:rPr>
@@ -3934,21 +3109,12 @@
           <w:numId w:val="24"/>
         </w:numPr>
       </w:pPr>
-      <w:proofErr w:type="spellStart"/>
-      <w:r>
-        <w:rPr>
-          <w:b/>
-          <w:bCs/>
-        </w:rPr>
-        <w:t>Furnizimi</w:t>
-      </w:r>
-      <w:proofErr w:type="spellEnd"/>
-      <w:r>
-        <w:rPr>
-          <w:b/>
-          <w:bCs/>
-        </w:rPr>
-        <w:t>:</w:t>
+      <w:r>
+        <w:rPr>
+          <w:b/>
+          <w:bCs/>
+        </w:rPr>
+        <w:t>Furnizimi:</w:t>
       </w:r>
       <w:r>
         <w:t> Replaced simple quantity input with Quantity + Total Cost (€) inputs.</w:t>
@@ -4088,15 +3254,7 @@
       </w:pPr>
       <w:r>
         <w:lastRenderedPageBreak/>
-        <w:t>A new function, </w:t>
-      </w:r>
-      <w:proofErr w:type="spellStart"/>
-      <w:r>
-        <w:t>broadcastActiveOrders</w:t>
-      </w:r>
-      <w:proofErr w:type="spellEnd"/>
-      <w:r>
-        <w:t>, was created. It fetches the </w:t>
+        <w:t>A new function, broadcastActiveOrders, was created. It fetches the </w:t>
       </w:r>
       <w:r>
         <w:rPr>
@@ -4106,15 +3264,7 @@
         <w:t>entire</w:t>
       </w:r>
       <w:r>
-        <w:t> </w:t>
-      </w:r>
-      <w:proofErr w:type="spellStart"/>
-      <w:r>
-        <w:t>active_orders</w:t>
-      </w:r>
-      <w:proofErr w:type="spellEnd"/>
-      <w:r>
-        <w:t> table from the database and broadcasts it to all clients via a single, authoritative socket event: active-orders-updated.</w:t>
+        <w:t> active_orders table from the database and broadcasts it to all clients via a single, authoritative socket event: active-orders-updated.</w:t>
       </w:r>
     </w:p>
     <w:p>
@@ -4155,23 +3305,7 @@
         </w:numPr>
       </w:pPr>
       <w:r>
-        <w:t>When a sale is finalized and the order is deleted from </w:t>
-      </w:r>
-      <w:proofErr w:type="spellStart"/>
-      <w:r>
-        <w:t>active_orders</w:t>
-      </w:r>
-      <w:proofErr w:type="spellEnd"/>
-      <w:r>
-        <w:t> (within the POST /</w:t>
-      </w:r>
-      <w:proofErr w:type="spellStart"/>
-      <w:r>
-        <w:t>api</w:t>
-      </w:r>
-      <w:proofErr w:type="spellEnd"/>
-      <w:r>
-        <w:t>/sales endpoint).</w:t>
+        <w:t>When a sale is finalized and the order is deleted from active_orders (within the POST /api/sales endpoint).</w:t>
       </w:r>
     </w:p>
     <w:p>
@@ -4197,23 +3331,7 @@
           <w:b/>
           <w:bCs/>
         </w:rPr>
-        <w:t>Client-Side (</w:t>
-      </w:r>
-      <w:proofErr w:type="spellStart"/>
-      <w:r>
-        <w:rPr>
-          <w:b/>
-          <w:bCs/>
-        </w:rPr>
-        <w:t>PosContext.tsx</w:t>
-      </w:r>
-      <w:proofErr w:type="spellEnd"/>
-      <w:r>
-        <w:rPr>
-          <w:b/>
-          <w:bCs/>
-        </w:rPr>
-        <w:t>):</w:t>
+        <w:t>Client-Side (PosContext.tsx):</w:t>
       </w:r>
     </w:p>
     <w:p>
@@ -4297,15 +3415,7 @@
         <w:t>Database</w:t>
       </w:r>
       <w:r>
-        <w:t>: Added the </w:t>
-      </w:r>
-      <w:proofErr w:type="spellStart"/>
-      <w:r>
-        <w:t>display_order</w:t>
-      </w:r>
-      <w:proofErr w:type="spellEnd"/>
-      <w:r>
-        <w:t> column to the tables table.</w:t>
+        <w:t>: Added the display_order column to the tables table.</w:t>
       </w:r>
     </w:p>
     <w:p>
@@ -4415,23 +3525,7 @@
           <w:b/>
           <w:bCs/>
         </w:rPr>
-        <w:t>UI (</w:t>
-      </w:r>
-      <w:proofErr w:type="spellStart"/>
-      <w:r>
-        <w:rPr>
-          <w:b/>
-          <w:bCs/>
-        </w:rPr>
-        <w:t>TableManager</w:t>
-      </w:r>
-      <w:proofErr w:type="spellEnd"/>
-      <w:r>
-        <w:rPr>
-          <w:b/>
-          <w:bCs/>
-        </w:rPr>
-        <w:t>)</w:t>
+        <w:t>UI (TableManager)</w:t>
       </w:r>
       <w:r>
         <w:t>:</w:t>
@@ -4455,15 +3549,7 @@
         <w:t>Drag-and-Drop</w:t>
       </w:r>
       <w:r>
-        <w:t> using react-beautiful-</w:t>
-      </w:r>
-      <w:proofErr w:type="spellStart"/>
-      <w:r>
-        <w:t>dnd</w:t>
-      </w:r>
-      <w:proofErr w:type="spellEnd"/>
-      <w:r>
-        <w:t>.</w:t>
+        <w:t> using react-beautiful-dnd.</w:t>
       </w:r>
     </w:p>
     <w:p>
@@ -4481,23 +3567,7 @@
           <w:b/>
           <w:bCs/>
         </w:rPr>
-        <w:t>"</w:t>
-      </w:r>
-      <w:proofErr w:type="spellStart"/>
-      <w:r>
-        <w:rPr>
-          <w:b/>
-          <w:bCs/>
-        </w:rPr>
-        <w:t>Rendit</w:t>
-      </w:r>
-      <w:proofErr w:type="spellEnd"/>
-      <w:r>
-        <w:rPr>
-          <w:b/>
-          <w:bCs/>
-        </w:rPr>
-        <w:t>" (Reorder) Mode</w:t>
+        <w:t>"Rendit" (Reorder) Mode</w:t>
       </w:r>
       <w:r>
         <w:t> that disables editing/deleting while active.</w:t>
@@ -4547,23 +3617,7 @@
         </w:numPr>
       </w:pPr>
       <w:r>
-        <w:t>Removed client-side sorting logic in </w:t>
-      </w:r>
-      <w:proofErr w:type="spellStart"/>
-      <w:r>
-        <w:t>TableManager.tsx</w:t>
-      </w:r>
-      <w:proofErr w:type="spellEnd"/>
-      <w:r>
-        <w:t>. The component now strictly renders the order provided by </w:t>
-      </w:r>
-      <w:proofErr w:type="spellStart"/>
-      <w:r>
-        <w:t>PosContext</w:t>
-      </w:r>
-      <w:proofErr w:type="spellEnd"/>
-      <w:r>
-        <w:t> (Server Authority) to prevent "snapping back" after manual reordering.</w:t>
+        <w:t>Removed client-side sorting logic in TableManager.tsx. The component now strictly renders the order provided by PosContext (Server Authority) to prevent "snapping back" after manual reordering.</w:t>
       </w:r>
     </w:p>
     <w:p>
@@ -4596,31 +3650,7 @@
         <w:t>UI:</w:t>
       </w:r>
       <w:r>
-        <w:t> Created </w:t>
-      </w:r>
-      <w:proofErr w:type="spellStart"/>
-      <w:r>
-        <w:t>TransferModal.tsx</w:t>
-      </w:r>
-      <w:proofErr w:type="spellEnd"/>
-      <w:r>
-        <w:t> with a 2-step process: Select Items (</w:t>
-      </w:r>
-      <w:proofErr w:type="spellStart"/>
-      <w:r>
-        <w:t>CheckBoxes</w:t>
-      </w:r>
-      <w:proofErr w:type="spellEnd"/>
-      <w:r>
-        <w:t>) -&gt; Select Target Table. Integrated into </w:t>
-      </w:r>
-      <w:proofErr w:type="spellStart"/>
-      <w:r>
-        <w:t>PosScreen</w:t>
-      </w:r>
-      <w:proofErr w:type="spellEnd"/>
-      <w:r>
-        <w:t> via a new "Options Menu" in the order panel.</w:t>
+        <w:t> Created TransferModal.tsx with a 2-step process: Select Items (CheckBoxes) -&gt; Select Target Table. Integrated into PosScreen via a new "Options Menu" in the order panel.</w:t>
       </w:r>
     </w:p>
     <w:p>
@@ -4638,15 +3668,7 @@
         <w:t>Backend:</w:t>
       </w:r>
       <w:r>
-        <w:t> Updated PUT /</w:t>
-      </w:r>
-      <w:proofErr w:type="spellStart"/>
-      <w:r>
-        <w:t>api</w:t>
-      </w:r>
-      <w:proofErr w:type="spellEnd"/>
-      <w:r>
-        <w:t>/</w:t>
+        <w:t> Updated PUT /api/</w:t>
       </w:r>
       <w:proofErr w:type="gramStart"/>
       <w:r>
@@ -4654,15 +3676,7 @@
       </w:r>
       <w:proofErr w:type="gramEnd"/>
       <w:r>
-        <w:t>/transfer to accept an optional </w:t>
-      </w:r>
-      <w:proofErr w:type="spellStart"/>
-      <w:r>
-        <w:t>transferItemIds</w:t>
-      </w:r>
-      <w:proofErr w:type="spellEnd"/>
-      <w:r>
-        <w:t> array. Implemented logic to split quantities and merge items into the target table if it already has an active order.</w:t>
+        <w:t>/transfer to accept an optional transferItemIds array. Implemented logic to split quantities and merge items into the target table if it already has an active order.</w:t>
       </w:r>
     </w:p>
     <w:p>
@@ -4680,23 +3694,7 @@
         <w:t>Context:</w:t>
       </w:r>
       <w:r>
-        <w:t> Updated </w:t>
-      </w:r>
-      <w:proofErr w:type="spellStart"/>
-      <w:r>
-        <w:t>transferTable</w:t>
-      </w:r>
-      <w:proofErr w:type="spellEnd"/>
-      <w:r>
-        <w:t> signature to accept the optional </w:t>
-      </w:r>
-      <w:proofErr w:type="spellStart"/>
-      <w:r>
-        <w:t>itemIds</w:t>
-      </w:r>
-      <w:proofErr w:type="spellEnd"/>
-      <w:r>
-        <w:t> argument.</w:t>
+        <w:t> Updated transferTable signature to accept the optional itemIds argument.</w:t>
       </w:r>
     </w:p>
     <w:p/>
@@ -4753,23 +3751,7 @@
         <w:t>System-Wide Replacement:</w:t>
       </w:r>
       <w:r>
-        <w:t> All hardcoded utility-based colors (e.g., bg-red-500, text-gray-400, hover:bg-blue-600) were replaced with their corresponding theme color (e.g., </w:t>
-      </w:r>
-      <w:proofErr w:type="spellStart"/>
-      <w:r>
-        <w:t>bg</w:t>
-      </w:r>
-      <w:proofErr w:type="spellEnd"/>
-      <w:r>
-        <w:t>-danger, text-text-secondary, </w:t>
-      </w:r>
-      <w:proofErr w:type="spellStart"/>
-      <w:r>
-        <w:t>hover:bg-highlight-hover</w:t>
-      </w:r>
-      <w:proofErr w:type="spellEnd"/>
-      <w:r>
-        <w:t>) across all components and pages.</w:t>
+        <w:t> All hardcoded utility-based colors (e.g., bg-red-500, text-gray-400, hover:bg-blue-600) were replaced with their corresponding theme color (e.g., bg-danger, text-text-secondary, hover:bg-highlight-hover) across all components and pages.</w:t>
       </w:r>
     </w:p>
     <w:p>
@@ -4814,31 +3796,7 @@
         <w:t>Typography:</w:t>
       </w:r>
       <w:r>
-        <w:t> </w:t>
-      </w:r>
-      <w:proofErr w:type="spellStart"/>
-      <w:r>
-        <w:t>tmain</w:t>
-      </w:r>
-      <w:proofErr w:type="spellEnd"/>
-      <w:r>
-        <w:t>, </w:t>
-      </w:r>
-      <w:proofErr w:type="spellStart"/>
-      <w:r>
-        <w:t>tsecondary</w:t>
-      </w:r>
-      <w:proofErr w:type="spellEnd"/>
-      <w:r>
-        <w:t>, </w:t>
-      </w:r>
-      <w:proofErr w:type="spellStart"/>
-      <w:r>
-        <w:t>tsubtle</w:t>
-      </w:r>
-      <w:proofErr w:type="spellEnd"/>
-      <w:r>
-        <w:t>, muted.</w:t>
+        <w:t> tmain, tsecondary, tsubtle, muted.</w:t>
       </w:r>
     </w:p>
     <w:p>
@@ -4856,15 +3814,7 @@
         <w:t>Functional States:</w:t>
       </w:r>
       <w:r>
-        <w:t> success, danger, warning, and their *-hover &amp; *-</w:t>
-      </w:r>
-      <w:proofErr w:type="spellStart"/>
-      <w:r>
-        <w:t>bg</w:t>
-      </w:r>
-      <w:proofErr w:type="spellEnd"/>
-      <w:r>
-        <w:t> variants.</w:t>
+        <w:t> success, danger, warning, and their *-hover &amp; *-bg variants.</w:t>
       </w:r>
     </w:p>
     <w:p>
@@ -4910,42 +3860,17 @@
         <w:t>4 Top-Level Screens</w:t>
       </w:r>
       <w:r>
-        <w:t xml:space="preserve">: POS, </w:t>
-      </w:r>
-      <w:proofErr w:type="spellStart"/>
-      <w:r>
-        <w:t>Raporte</w:t>
-      </w:r>
-      <w:proofErr w:type="spellEnd"/>
-      <w:r>
-        <w:t xml:space="preserve"> (Sales), </w:t>
-      </w:r>
-      <w:proofErr w:type="spellStart"/>
-      <w:r>
-        <w:rPr>
-          <w:b/>
-          <w:bCs/>
-        </w:rPr>
-        <w:t>Stoku</w:t>
-      </w:r>
-      <w:proofErr w:type="spellEnd"/>
-      <w:r>
-        <w:rPr>
-          <w:b/>
-          <w:bCs/>
-        </w:rPr>
-        <w:t xml:space="preserve"> (New)</w:t>
-      </w:r>
-      <w:r>
-        <w:t xml:space="preserve">, and </w:t>
-      </w:r>
-      <w:proofErr w:type="spellStart"/>
-      <w:r>
-        <w:t>Menaxhimi</w:t>
-      </w:r>
-      <w:proofErr w:type="spellEnd"/>
-      <w:r>
-        <w:t xml:space="preserve"> (Admin).</w:t>
+        <w:t>: POS, Raporte (Sales), </w:t>
+      </w:r>
+      <w:r>
+        <w:rPr>
+          <w:b/>
+          <w:bCs/>
+        </w:rPr>
+        <w:t>Stoku (New)</w:t>
+      </w:r>
+      <w:r>
+        <w:t>, and Menaxhimi (Admin).</w:t>
       </w:r>
     </w:p>
     <w:p>
@@ -4955,7 +3880,6 @@
           <w:numId w:val="31"/>
         </w:numPr>
       </w:pPr>
-      <w:proofErr w:type="spellStart"/>
       <w:r>
         <w:rPr>
           <w:b/>
@@ -4963,17 +3887,8 @@
         </w:rPr>
         <w:t>Stoku</w:t>
       </w:r>
-      <w:proofErr w:type="spellEnd"/>
-      <w:r>
-        <w:t> is now a dedicated screen (</w:t>
-      </w:r>
-      <w:proofErr w:type="spellStart"/>
-      <w:r>
-        <w:t>StockScreen.tsx</w:t>
-      </w:r>
-      <w:proofErr w:type="spellEnd"/>
-      <w:r>
-        <w:t>) for daily operations.</w:t>
+      <w:r>
+        <w:t> is now a dedicated screen (StockScreen.tsx) for daily operations.</w:t>
       </w:r>
     </w:p>
     <w:p>
@@ -4983,7 +3898,6 @@
           <w:numId w:val="31"/>
         </w:numPr>
       </w:pPr>
-      <w:proofErr w:type="spellStart"/>
       <w:r>
         <w:rPr>
           <w:b/>
@@ -4991,17 +3905,8 @@
         </w:rPr>
         <w:t>Menaxhimi</w:t>
       </w:r>
-      <w:proofErr w:type="spellEnd"/>
-      <w:r>
-        <w:t> (</w:t>
-      </w:r>
-      <w:proofErr w:type="spellStart"/>
-      <w:r>
-        <w:t>AdminScreen.tsx</w:t>
-      </w:r>
-      <w:proofErr w:type="spellEnd"/>
-      <w:r>
-        <w:t>) is now strictly for configuration (Menu, Users, Tables, Settings).</w:t>
+      <w:r>
+        <w:t> (AdminScreen.tsx) is now strictly for configuration (Menu, Users, Tables, Settings).</w:t>
       </w:r>
     </w:p>
     <w:p>
@@ -5036,22 +3941,13 @@
         </w:rPr>
         <w:t xml:space="preserve">[ </w:t>
       </w:r>
-      <w:proofErr w:type="spellStart"/>
       <w:proofErr w:type="gramStart"/>
       <w:r>
         <w:rPr>
           <w:b/>
           <w:bCs/>
         </w:rPr>
-        <w:t>Stoku</w:t>
-      </w:r>
-      <w:proofErr w:type="spellEnd"/>
-      <w:r>
-        <w:rPr>
-          <w:b/>
-          <w:bCs/>
-        </w:rPr>
-        <w:t xml:space="preserve"> ]</w:t>
+        <w:t>Stoku ]</w:t>
       </w:r>
       <w:proofErr w:type="gramEnd"/>
       <w:r>
@@ -5066,23 +3962,7 @@
         </w:numPr>
       </w:pPr>
       <w:r>
-        <w:t>Updated </w:t>
-      </w:r>
-      <w:proofErr w:type="spellStart"/>
-      <w:r>
-        <w:t>App.tsx</w:t>
-      </w:r>
-      <w:proofErr w:type="spellEnd"/>
-      <w:r>
-        <w:t> routing and </w:t>
-      </w:r>
-      <w:proofErr w:type="spellStart"/>
-      <w:r>
-        <w:t>activeScreen</w:t>
-      </w:r>
-      <w:proofErr w:type="spellEnd"/>
-      <w:r>
-        <w:t> state to support 'stock'.</w:t>
+        <w:t>Updated App.tsx routing and activeScreen state to support 'stock'.</w:t>
       </w:r>
     </w:p>
     <w:p>
@@ -5108,23 +3988,7 @@
         </w:numPr>
       </w:pPr>
       <w:r>
-        <w:t>Updated </w:t>
-      </w:r>
-      <w:proofErr w:type="spellStart"/>
-      <w:r>
-        <w:t>src</w:t>
-      </w:r>
-      <w:proofErr w:type="spellEnd"/>
-      <w:r>
-        <w:t>/utils/</w:t>
-      </w:r>
-      <w:proofErr w:type="spellStart"/>
-      <w:r>
-        <w:t>db.ts</w:t>
-      </w:r>
-      <w:proofErr w:type="spellEnd"/>
-      <w:r>
-        <w:t> to </w:t>
+        <w:t>Updated src/utils/db.ts to </w:t>
       </w:r>
       <w:r>
         <w:rPr>
@@ -5145,15 +4009,7 @@
         </w:numPr>
       </w:pPr>
       <w:r>
-        <w:t xml:space="preserve">Added sections table to </w:t>
-      </w:r>
-      <w:proofErr w:type="spellStart"/>
-      <w:r>
-        <w:t>IndexedDB</w:t>
-      </w:r>
-      <w:proofErr w:type="spellEnd"/>
-      <w:r>
-        <w:t xml:space="preserve"> schema to fix loading hangs.</w:t>
+        <w:t>Added sections table to IndexedDB schema to fix loading hangs.</w:t>
       </w:r>
     </w:p>
     <w:p>
@@ -5164,15 +4020,7 @@
         </w:numPr>
       </w:pPr>
       <w:r>
-        <w:t>Updated </w:t>
-      </w:r>
-      <w:proofErr w:type="spellStart"/>
-      <w:r>
-        <w:t>PosContext.tsx</w:t>
-      </w:r>
-      <w:proofErr w:type="spellEnd"/>
-      <w:r>
-        <w:t> to save/load Sections from the local database (offline persistence).</w:t>
+        <w:t>Updated PosContext.tsx to save/load Sections from the local database (offline persistence).</w:t>
       </w:r>
     </w:p>
     <w:p>
@@ -5218,15 +4066,7 @@
         <w:t>Removed:</w:t>
       </w:r>
       <w:r>
-        <w:t> The local browser database (</w:t>
-      </w:r>
-      <w:proofErr w:type="spellStart"/>
-      <w:r>
-        <w:t>IndexedDB</w:t>
-      </w:r>
-      <w:proofErr w:type="spellEnd"/>
-      <w:r>
-        <w:t>) has been completely removed from the codebase.</w:t>
+        <w:t> The local browser database (IndexedDB) has been completely removed from the codebase.</w:t>
       </w:r>
     </w:p>
     <w:p>
@@ -5244,23 +4084,7 @@
         <w:t>Deleted File:</w:t>
       </w:r>
       <w:r>
-        <w:t> </w:t>
-      </w:r>
-      <w:proofErr w:type="spellStart"/>
-      <w:r>
-        <w:t>src</w:t>
-      </w:r>
-      <w:proofErr w:type="spellEnd"/>
-      <w:r>
-        <w:t>/utils/</w:t>
-      </w:r>
-      <w:proofErr w:type="spellStart"/>
-      <w:r>
-        <w:t>db.ts</w:t>
-      </w:r>
-      <w:proofErr w:type="spellEnd"/>
-      <w:r>
-        <w:t>.</w:t>
+        <w:t> src/utils/db.ts.</w:t>
       </w:r>
     </w:p>
     <w:p>
@@ -5278,15 +4102,7 @@
         <w:t>Uninstalled Package:</w:t>
       </w:r>
       <w:r>
-        <w:t> </w:t>
-      </w:r>
-      <w:proofErr w:type="spellStart"/>
-      <w:r>
-        <w:t>dexie</w:t>
-      </w:r>
-      <w:proofErr w:type="spellEnd"/>
-      <w:r>
-        <w:t>.</w:t>
+        <w:t> dexie.</w:t>
       </w:r>
     </w:p>
     <w:p>
@@ -5351,15 +4167,7 @@
         <w:t>Login:</w:t>
       </w:r>
       <w:r>
-        <w:t> The /</w:t>
-      </w:r>
-      <w:proofErr w:type="spellStart"/>
-      <w:r>
-        <w:t>api</w:t>
-      </w:r>
-      <w:proofErr w:type="spellEnd"/>
-      <w:r>
-        <w:t>/login endpoint now verifies the PIN internally using SQL (WHERE pin = $1) and returns the User object </w:t>
+        <w:t> The /api/login endpoint now verifies the PIN internally using SQL (WHERE pin = $1) and returns the User object </w:t>
       </w:r>
       <w:r>
         <w:rPr>
@@ -5412,23 +4220,7 @@
           <w:b/>
           <w:bCs/>
         </w:rPr>
-        <w:t>Frontend (</w:t>
-      </w:r>
-      <w:proofErr w:type="spellStart"/>
-      <w:r>
-        <w:rPr>
-          <w:b/>
-          <w:bCs/>
-        </w:rPr>
-        <w:t>PosContext.tsx</w:t>
-      </w:r>
-      <w:proofErr w:type="spellEnd"/>
-      <w:r>
-        <w:rPr>
-          <w:b/>
-          <w:bCs/>
-        </w:rPr>
-        <w:t>):</w:t>
+        <w:t>Frontend (PosContext.tsx):</w:t>
       </w:r>
     </w:p>
     <w:p>
@@ -5448,23 +4240,13 @@
       <w:r>
         <w:t> Removed the insecure client-side check (</w:t>
       </w:r>
-      <w:proofErr w:type="spellStart"/>
       <w:proofErr w:type="gramStart"/>
       <w:r>
         <w:t>users.find</w:t>
       </w:r>
-      <w:proofErr w:type="spellEnd"/>
       <w:proofErr w:type="gramEnd"/>
       <w:r>
-        <w:t xml:space="preserve">(u =&gt; </w:t>
-      </w:r>
-      <w:proofErr w:type="spellStart"/>
-      <w:r>
-        <w:t>u.pin</w:t>
-      </w:r>
-      <w:proofErr w:type="spellEnd"/>
-      <w:r>
-        <w:t xml:space="preserve"> === pin)). The app now sends a request to the server to validate credentials.</w:t>
+        <w:t>(u =&gt; u.pin === pin)). The app now sends a request to the server to validate credentials.</w:t>
       </w:r>
     </w:p>
     <w:p>
@@ -5479,23 +4261,7 @@
           <w:b/>
           <w:bCs/>
         </w:rPr>
-        <w:t>Types (</w:t>
-      </w:r>
-      <w:proofErr w:type="spellStart"/>
-      <w:r>
-        <w:rPr>
-          <w:b/>
-          <w:bCs/>
-        </w:rPr>
-        <w:t>types.ts</w:t>
-      </w:r>
-      <w:proofErr w:type="spellEnd"/>
-      <w:r>
-        <w:rPr>
-          <w:b/>
-          <w:bCs/>
-        </w:rPr>
-        <w:t>):</w:t>
+        <w:t>Types (types.ts):</w:t>
       </w:r>
       <w:r>
         <w:t> Updated the User interface to make pin optional (</w:t>
@@ -5561,23 +4327,7 @@
         <w:t>previous</w:t>
       </w:r>
       <w:r>
-        <w:t xml:space="preserve"> version of the app, you may still see old data in F12 -&gt; Application -&gt; </w:t>
-      </w:r>
-      <w:proofErr w:type="spellStart"/>
-      <w:r>
-        <w:t>IndexedDB</w:t>
-      </w:r>
-      <w:proofErr w:type="spellEnd"/>
-      <w:r>
-        <w:t> or </w:t>
-      </w:r>
-      <w:proofErr w:type="spellStart"/>
-      <w:r>
-        <w:t>LocalStorage</w:t>
-      </w:r>
-      <w:proofErr w:type="spellEnd"/>
-      <w:r>
-        <w:t>. This is </w:t>
+        <w:t> version of the app, you may still see old data in F12 -&gt; Application -&gt; IndexedDB or LocalStorage. This is </w:t>
       </w:r>
       <w:r>
         <w:rPr>
@@ -5633,23 +4383,315 @@
         <w:t>API:</w:t>
       </w:r>
       <w:r>
-        <w:t> </w:t>
-      </w:r>
-      <w:proofErr w:type="spellStart"/>
-      <w:r>
-        <w:t>src</w:t>
-      </w:r>
-      <w:proofErr w:type="spellEnd"/>
-      <w:r>
-        <w:t>/utils/</w:t>
-      </w:r>
-      <w:proofErr w:type="spellStart"/>
-      <w:r>
-        <w:t>api.ts</w:t>
-      </w:r>
-      <w:proofErr w:type="spellEnd"/>
-      <w:r>
-        <w:t> remains compatible with the new structure.</w:t>
+        <w:t> src/utils/api.ts remains compatible with the new structure.</w:t>
+      </w:r>
+    </w:p>
+    <w:p>
+      <w:pPr>
+        <w:rPr>
+          <w:b/>
+          <w:bCs/>
+        </w:rPr>
+      </w:pPr>
+      <w:r>
+        <w:rPr>
+          <w:b/>
+          <w:bCs/>
+        </w:rPr>
+        <w:t>Project State Update Summary</w:t>
+      </w:r>
+    </w:p>
+    <w:p>
+      <w:r>
+        <w:t>We have successfully implemented a full-stack internationalization (i18n) system, making the entire application bilingual (Albanian/English). All user-facing text, from the login screen to printed receipts, is now dynamically translated based on user preference.</w:t>
+      </w:r>
+    </w:p>
+    <w:p>
+      <w:r>
+        <w:rPr>
+          <w:b/>
+          <w:bCs/>
+        </w:rPr>
+        <w:t>1. Core Architecture: Internationalization (i18n) System</w:t>
+      </w:r>
+    </w:p>
+    <w:p>
+      <w:pPr>
+        <w:numPr>
+          <w:ilvl w:val="0"/>
+          <w:numId w:val="37"/>
+        </w:numPr>
+      </w:pPr>
+      <w:r>
+        <w:rPr>
+          <w:b/>
+          <w:bCs/>
+        </w:rPr>
+        <w:t>Technology:</w:t>
+      </w:r>
+      <w:r>
+        <w:t> Implemented using react-i18next and i18next for a robust, scalable translation solution.</w:t>
+      </w:r>
+    </w:p>
+    <w:p>
+      <w:pPr>
+        <w:numPr>
+          <w:ilvl w:val="0"/>
+          <w:numId w:val="37"/>
+        </w:numPr>
+      </w:pPr>
+      <w:r>
+        <w:rPr>
+          <w:b/>
+          <w:bCs/>
+        </w:rPr>
+        <w:t>Dictionary Files:</w:t>
+      </w:r>
+      <w:r>
+        <w:t> Created central locale files (src/locales/sq.json, src/locales/en.json) to store all application strings, separating text from code.</w:t>
+      </w:r>
+    </w:p>
+    <w:p>
+      <w:pPr>
+        <w:numPr>
+          <w:ilvl w:val="0"/>
+          <w:numId w:val="37"/>
+        </w:numPr>
+      </w:pPr>
+      <w:r>
+        <w:rPr>
+          <w:b/>
+          <w:bCs/>
+        </w:rPr>
+        <w:t>Configuration:</w:t>
+      </w:r>
+    </w:p>
+    <w:p>
+      <w:pPr>
+        <w:numPr>
+          <w:ilvl w:val="1"/>
+          <w:numId w:val="37"/>
+        </w:numPr>
+      </w:pPr>
+      <w:r>
+        <w:lastRenderedPageBreak/>
+        <w:t>Established src/i18n.ts to configure language resources, detection (via localStorage), and fallback logic.</w:t>
+      </w:r>
+    </w:p>
+    <w:p>
+      <w:pPr>
+        <w:numPr>
+          <w:ilvl w:val="1"/>
+          <w:numId w:val="37"/>
+        </w:numPr>
+      </w:pPr>
+      <w:r>
+        <w:t>Updated </w:t>
+      </w:r>
+      <w:proofErr w:type="gramStart"/>
+      <w:r>
+        <w:t>tsconfig.json</w:t>
+      </w:r>
+      <w:proofErr w:type="gramEnd"/>
+      <w:r>
+        <w:t> to correctly resolve and import JSON modules.</w:t>
+      </w:r>
+    </w:p>
+    <w:p>
+      <w:pPr>
+        <w:numPr>
+          <w:ilvl w:val="1"/>
+          <w:numId w:val="37"/>
+        </w:numPr>
+      </w:pPr>
+      <w:r>
+        <w:t>Initialized the i18n system globally in src/index.tsx.</w:t>
+      </w:r>
+    </w:p>
+    <w:p>
+      <w:r>
+        <w:rPr>
+          <w:b/>
+          <w:bCs/>
+        </w:rPr>
+        <w:t>2. UI Implementation: Language Switching</w:t>
+      </w:r>
+    </w:p>
+    <w:p>
+      <w:pPr>
+        <w:numPr>
+          <w:ilvl w:val="0"/>
+          <w:numId w:val="38"/>
+        </w:numPr>
+      </w:pPr>
+      <w:r>
+        <w:rPr>
+          <w:b/>
+          <w:bCs/>
+        </w:rPr>
+        <w:t>LanguageSwitcher.tsx Component:</w:t>
+      </w:r>
+      <w:r>
+        <w:t> A new, reusable dropdown component was created, showing the current language with a flag and allowing users to select a new one.</w:t>
+      </w:r>
+    </w:p>
+    <w:p>
+      <w:pPr>
+        <w:numPr>
+          <w:ilvl w:val="0"/>
+          <w:numId w:val="38"/>
+        </w:numPr>
+      </w:pPr>
+      <w:r>
+        <w:rPr>
+          <w:b/>
+          <w:bCs/>
+        </w:rPr>
+        <w:t>Location:</w:t>
+      </w:r>
+      <w:r>
+        <w:t> The language switcher is permanently located in the Admin Screen's secondary navigation bar (the tab bar), positioned on the far right for easy access.</w:t>
+      </w:r>
+    </w:p>
+    <w:p>
+      <w:pPr>
+        <w:numPr>
+          <w:ilvl w:val="0"/>
+          <w:numId w:val="38"/>
+        </w:numPr>
+      </w:pPr>
+      <w:r>
+        <w:rPr>
+          <w:b/>
+          <w:bCs/>
+        </w:rPr>
+        <w:t>Login Screen:</w:t>
+      </w:r>
+      <w:r>
+        <w:t> The switcher was initially added to the Login Screen for testing but has since been </w:t>
+      </w:r>
+      <w:r>
+        <w:rPr>
+          <w:b/>
+          <w:bCs/>
+        </w:rPr>
+        <w:t>removed</w:t>
+      </w:r>
+      <w:r>
+        <w:t xml:space="preserve"> to centralize language settings within the </w:t>
+      </w:r>
+      <w:proofErr w:type="gramStart"/>
+      <w:r>
+        <w:t>Admin</w:t>
+      </w:r>
+      <w:proofErr w:type="gramEnd"/>
+      <w:r>
+        <w:t xml:space="preserve"> panel.</w:t>
+      </w:r>
+    </w:p>
+    <w:p>
+      <w:r>
+        <w:rPr>
+          <w:b/>
+          <w:bCs/>
+        </w:rPr>
+        <w:t>3. Component Migration: Full Application Translation</w:t>
+      </w:r>
+      <w:r>
+        <w:br/>
+        <w:t>All hardcoded Albanian strings across the application were replaced with dynamic t('key') function calls. This migration covered every user-facing component, including:</w:t>
+      </w:r>
+    </w:p>
+    <w:p>
+      <w:pPr>
+        <w:numPr>
+          <w:ilvl w:val="0"/>
+          <w:numId w:val="39"/>
+        </w:numPr>
+      </w:pPr>
+      <w:r>
+        <w:rPr>
+          <w:b/>
+          <w:bCs/>
+        </w:rPr>
+        <w:t>Main Screens:</w:t>
+      </w:r>
+      <w:r>
+        <w:t> LoginScreen, PosScreen, SalesScreen, StockScreen, AdminScreen.</w:t>
+      </w:r>
+    </w:p>
+    <w:p>
+      <w:pPr>
+        <w:numPr>
+          <w:ilvl w:val="0"/>
+          <w:numId w:val="39"/>
+        </w:numPr>
+      </w:pPr>
+      <w:r>
+        <w:rPr>
+          <w:b/>
+          <w:bCs/>
+        </w:rPr>
+        <w:t>Admin &amp; Stock Sub-Tabs:</w:t>
+      </w:r>
+      <w:r>
+        <w:t> All sub-components were translated, including MenuTab, StockTab, UsersTab, TableManager, ProfileTab, and all settings panels in SettingsTab.tsx (Tax, Printing, Operational Day).</w:t>
+      </w:r>
+    </w:p>
+    <w:p>
+      <w:pPr>
+        <w:numPr>
+          <w:ilvl w:val="0"/>
+          <w:numId w:val="39"/>
+        </w:numPr>
+      </w:pPr>
+      <w:r>
+        <w:rPr>
+          <w:b/>
+          <w:bCs/>
+        </w:rPr>
+        <w:t>Modals &amp; Alerts:</w:t>
+      </w:r>
+      <w:r>
+        <w:t> All confirmation dialogs, forms, error messages, and alerts are now bilingual.</w:t>
+      </w:r>
+    </w:p>
+    <w:p>
+      <w:pPr>
+        <w:numPr>
+          <w:ilvl w:val="0"/>
+          <w:numId w:val="39"/>
+        </w:numPr>
+      </w:pPr>
+      <w:r>
+        <w:rPr>
+          <w:b/>
+          <w:bCs/>
+        </w:rPr>
+        <w:t>Printable Outputs:</w:t>
+      </w:r>
+      <w:r>
+        <w:t> Crucially, the </w:t>
+      </w:r>
+      <w:r>
+        <w:rPr>
+          <w:b/>
+          <w:bCs/>
+        </w:rPr>
+        <w:t>OrderTicket.tsx</w:t>
+      </w:r>
+      <w:r>
+        <w:t> (for kitchen/bar) and </w:t>
+      </w:r>
+      <w:r>
+        <w:rPr>
+          <w:b/>
+          <w:bCs/>
+        </w:rPr>
+        <w:t>Receipt.tsx</w:t>
+      </w:r>
+      <w:r>
+        <w:t> (for customers) components were translated, ensuring the physical printed output matches the selected language.</w:t>
       </w:r>
     </w:p>
     <w:p/>
@@ -8139,6 +7181,155 @@
     </w:lvl>
   </w:abstractNum>
   <w:abstractNum w:abstractNumId="19" w15:restartNumberingAfterBreak="0">
+    <w:nsid w:val="3F0B411A"/>
+    <w:multiLevelType w:val="multilevel"/>
+    <w:tmpl w:val="89B438B2"/>
+    <w:lvl w:ilvl="0">
+      <w:start w:val="1"/>
+      <w:numFmt w:val="bullet"/>
+      <w:lvlText w:val=""/>
+      <w:lvlJc w:val="left"/>
+      <w:pPr>
+        <w:tabs>
+          <w:tab w:val="num" w:pos="720"/>
+        </w:tabs>
+        <w:ind w:left="720" w:hanging="360"/>
+      </w:pPr>
+      <w:rPr>
+        <w:rFonts w:ascii="Symbol" w:hAnsi="Symbol" w:hint="default"/>
+        <w:sz w:val="20"/>
+      </w:rPr>
+    </w:lvl>
+    <w:lvl w:ilvl="1" w:tentative="1">
+      <w:start w:val="1"/>
+      <w:numFmt w:val="bullet"/>
+      <w:lvlText w:val="o"/>
+      <w:lvlJc w:val="left"/>
+      <w:pPr>
+        <w:tabs>
+          <w:tab w:val="num" w:pos="1440"/>
+        </w:tabs>
+        <w:ind w:left="1440" w:hanging="360"/>
+      </w:pPr>
+      <w:rPr>
+        <w:rFonts w:ascii="Courier New" w:hAnsi="Courier New" w:hint="default"/>
+        <w:sz w:val="20"/>
+      </w:rPr>
+    </w:lvl>
+    <w:lvl w:ilvl="2" w:tentative="1">
+      <w:start w:val="1"/>
+      <w:numFmt w:val="bullet"/>
+      <w:lvlText w:val=""/>
+      <w:lvlJc w:val="left"/>
+      <w:pPr>
+        <w:tabs>
+          <w:tab w:val="num" w:pos="2160"/>
+        </w:tabs>
+        <w:ind w:left="2160" w:hanging="360"/>
+      </w:pPr>
+      <w:rPr>
+        <w:rFonts w:ascii="Wingdings" w:hAnsi="Wingdings" w:hint="default"/>
+        <w:sz w:val="20"/>
+      </w:rPr>
+    </w:lvl>
+    <w:lvl w:ilvl="3" w:tentative="1">
+      <w:start w:val="1"/>
+      <w:numFmt w:val="bullet"/>
+      <w:lvlText w:val=""/>
+      <w:lvlJc w:val="left"/>
+      <w:pPr>
+        <w:tabs>
+          <w:tab w:val="num" w:pos="2880"/>
+        </w:tabs>
+        <w:ind w:left="2880" w:hanging="360"/>
+      </w:pPr>
+      <w:rPr>
+        <w:rFonts w:ascii="Wingdings" w:hAnsi="Wingdings" w:hint="default"/>
+        <w:sz w:val="20"/>
+      </w:rPr>
+    </w:lvl>
+    <w:lvl w:ilvl="4" w:tentative="1">
+      <w:start w:val="1"/>
+      <w:numFmt w:val="bullet"/>
+      <w:lvlText w:val=""/>
+      <w:lvlJc w:val="left"/>
+      <w:pPr>
+        <w:tabs>
+          <w:tab w:val="num" w:pos="3600"/>
+        </w:tabs>
+        <w:ind w:left="3600" w:hanging="360"/>
+      </w:pPr>
+      <w:rPr>
+        <w:rFonts w:ascii="Wingdings" w:hAnsi="Wingdings" w:hint="default"/>
+        <w:sz w:val="20"/>
+      </w:rPr>
+    </w:lvl>
+    <w:lvl w:ilvl="5" w:tentative="1">
+      <w:start w:val="1"/>
+      <w:numFmt w:val="bullet"/>
+      <w:lvlText w:val=""/>
+      <w:lvlJc w:val="left"/>
+      <w:pPr>
+        <w:tabs>
+          <w:tab w:val="num" w:pos="4320"/>
+        </w:tabs>
+        <w:ind w:left="4320" w:hanging="360"/>
+      </w:pPr>
+      <w:rPr>
+        <w:rFonts w:ascii="Wingdings" w:hAnsi="Wingdings" w:hint="default"/>
+        <w:sz w:val="20"/>
+      </w:rPr>
+    </w:lvl>
+    <w:lvl w:ilvl="6" w:tentative="1">
+      <w:start w:val="1"/>
+      <w:numFmt w:val="bullet"/>
+      <w:lvlText w:val=""/>
+      <w:lvlJc w:val="left"/>
+      <w:pPr>
+        <w:tabs>
+          <w:tab w:val="num" w:pos="5040"/>
+        </w:tabs>
+        <w:ind w:left="5040" w:hanging="360"/>
+      </w:pPr>
+      <w:rPr>
+        <w:rFonts w:ascii="Wingdings" w:hAnsi="Wingdings" w:hint="default"/>
+        <w:sz w:val="20"/>
+      </w:rPr>
+    </w:lvl>
+    <w:lvl w:ilvl="7" w:tentative="1">
+      <w:start w:val="1"/>
+      <w:numFmt w:val="bullet"/>
+      <w:lvlText w:val=""/>
+      <w:lvlJc w:val="left"/>
+      <w:pPr>
+        <w:tabs>
+          <w:tab w:val="num" w:pos="5760"/>
+        </w:tabs>
+        <w:ind w:left="5760" w:hanging="360"/>
+      </w:pPr>
+      <w:rPr>
+        <w:rFonts w:ascii="Wingdings" w:hAnsi="Wingdings" w:hint="default"/>
+        <w:sz w:val="20"/>
+      </w:rPr>
+    </w:lvl>
+    <w:lvl w:ilvl="8" w:tentative="1">
+      <w:start w:val="1"/>
+      <w:numFmt w:val="bullet"/>
+      <w:lvlText w:val=""/>
+      <w:lvlJc w:val="left"/>
+      <w:pPr>
+        <w:tabs>
+          <w:tab w:val="num" w:pos="6480"/>
+        </w:tabs>
+        <w:ind w:left="6480" w:hanging="360"/>
+      </w:pPr>
+      <w:rPr>
+        <w:rFonts w:ascii="Wingdings" w:hAnsi="Wingdings" w:hint="default"/>
+        <w:sz w:val="20"/>
+      </w:rPr>
+    </w:lvl>
+  </w:abstractNum>
+  <w:abstractNum w:abstractNumId="20" w15:restartNumberingAfterBreak="0">
     <w:nsid w:val="427C4DB4"/>
     <w:multiLevelType w:val="multilevel"/>
     <w:tmpl w:val="8DCC5DB0"/>
@@ -8287,7 +7478,7 @@
       </w:rPr>
     </w:lvl>
   </w:abstractNum>
-  <w:abstractNum w:abstractNumId="20" w15:restartNumberingAfterBreak="0">
+  <w:abstractNum w:abstractNumId="21" w15:restartNumberingAfterBreak="0">
     <w:nsid w:val="45A0579E"/>
     <w:multiLevelType w:val="multilevel"/>
     <w:tmpl w:val="3C2A8AE4"/>
@@ -8436,7 +7627,7 @@
       </w:rPr>
     </w:lvl>
   </w:abstractNum>
-  <w:abstractNum w:abstractNumId="21" w15:restartNumberingAfterBreak="0">
+  <w:abstractNum w:abstractNumId="22" w15:restartNumberingAfterBreak="0">
     <w:nsid w:val="48E00969"/>
     <w:multiLevelType w:val="multilevel"/>
     <w:tmpl w:val="60701D0A"/>
@@ -8553,7 +7744,7 @@
       </w:pPr>
     </w:lvl>
   </w:abstractNum>
-  <w:abstractNum w:abstractNumId="22" w15:restartNumberingAfterBreak="0">
+  <w:abstractNum w:abstractNumId="23" w15:restartNumberingAfterBreak="0">
     <w:nsid w:val="50686116"/>
     <w:multiLevelType w:val="multilevel"/>
     <w:tmpl w:val="C2BAF436"/>
@@ -8702,7 +7893,305 @@
       </w:rPr>
     </w:lvl>
   </w:abstractNum>
-  <w:abstractNum w:abstractNumId="23" w15:restartNumberingAfterBreak="0">
+  <w:abstractNum w:abstractNumId="24" w15:restartNumberingAfterBreak="0">
+    <w:nsid w:val="51AE3E5C"/>
+    <w:multiLevelType w:val="multilevel"/>
+    <w:tmpl w:val="3FEA64B0"/>
+    <w:lvl w:ilvl="0">
+      <w:start w:val="1"/>
+      <w:numFmt w:val="bullet"/>
+      <w:lvlText w:val=""/>
+      <w:lvlJc w:val="left"/>
+      <w:pPr>
+        <w:tabs>
+          <w:tab w:val="num" w:pos="720"/>
+        </w:tabs>
+        <w:ind w:left="720" w:hanging="360"/>
+      </w:pPr>
+      <w:rPr>
+        <w:rFonts w:ascii="Symbol" w:hAnsi="Symbol" w:hint="default"/>
+        <w:sz w:val="20"/>
+      </w:rPr>
+    </w:lvl>
+    <w:lvl w:ilvl="1">
+      <w:start w:val="1"/>
+      <w:numFmt w:val="bullet"/>
+      <w:lvlText w:val="o"/>
+      <w:lvlJc w:val="left"/>
+      <w:pPr>
+        <w:tabs>
+          <w:tab w:val="num" w:pos="1440"/>
+        </w:tabs>
+        <w:ind w:left="1440" w:hanging="360"/>
+      </w:pPr>
+      <w:rPr>
+        <w:rFonts w:ascii="Courier New" w:hAnsi="Courier New" w:hint="default"/>
+        <w:sz w:val="20"/>
+      </w:rPr>
+    </w:lvl>
+    <w:lvl w:ilvl="2" w:tentative="1">
+      <w:start w:val="1"/>
+      <w:numFmt w:val="bullet"/>
+      <w:lvlText w:val=""/>
+      <w:lvlJc w:val="left"/>
+      <w:pPr>
+        <w:tabs>
+          <w:tab w:val="num" w:pos="2160"/>
+        </w:tabs>
+        <w:ind w:left="2160" w:hanging="360"/>
+      </w:pPr>
+      <w:rPr>
+        <w:rFonts w:ascii="Wingdings" w:hAnsi="Wingdings" w:hint="default"/>
+        <w:sz w:val="20"/>
+      </w:rPr>
+    </w:lvl>
+    <w:lvl w:ilvl="3" w:tentative="1">
+      <w:start w:val="1"/>
+      <w:numFmt w:val="bullet"/>
+      <w:lvlText w:val=""/>
+      <w:lvlJc w:val="left"/>
+      <w:pPr>
+        <w:tabs>
+          <w:tab w:val="num" w:pos="2880"/>
+        </w:tabs>
+        <w:ind w:left="2880" w:hanging="360"/>
+      </w:pPr>
+      <w:rPr>
+        <w:rFonts w:ascii="Wingdings" w:hAnsi="Wingdings" w:hint="default"/>
+        <w:sz w:val="20"/>
+      </w:rPr>
+    </w:lvl>
+    <w:lvl w:ilvl="4" w:tentative="1">
+      <w:start w:val="1"/>
+      <w:numFmt w:val="bullet"/>
+      <w:lvlText w:val=""/>
+      <w:lvlJc w:val="left"/>
+      <w:pPr>
+        <w:tabs>
+          <w:tab w:val="num" w:pos="3600"/>
+        </w:tabs>
+        <w:ind w:left="3600" w:hanging="360"/>
+      </w:pPr>
+      <w:rPr>
+        <w:rFonts w:ascii="Wingdings" w:hAnsi="Wingdings" w:hint="default"/>
+        <w:sz w:val="20"/>
+      </w:rPr>
+    </w:lvl>
+    <w:lvl w:ilvl="5" w:tentative="1">
+      <w:start w:val="1"/>
+      <w:numFmt w:val="bullet"/>
+      <w:lvlText w:val=""/>
+      <w:lvlJc w:val="left"/>
+      <w:pPr>
+        <w:tabs>
+          <w:tab w:val="num" w:pos="4320"/>
+        </w:tabs>
+        <w:ind w:left="4320" w:hanging="360"/>
+      </w:pPr>
+      <w:rPr>
+        <w:rFonts w:ascii="Wingdings" w:hAnsi="Wingdings" w:hint="default"/>
+        <w:sz w:val="20"/>
+      </w:rPr>
+    </w:lvl>
+    <w:lvl w:ilvl="6" w:tentative="1">
+      <w:start w:val="1"/>
+      <w:numFmt w:val="bullet"/>
+      <w:lvlText w:val=""/>
+      <w:lvlJc w:val="left"/>
+      <w:pPr>
+        <w:tabs>
+          <w:tab w:val="num" w:pos="5040"/>
+        </w:tabs>
+        <w:ind w:left="5040" w:hanging="360"/>
+      </w:pPr>
+      <w:rPr>
+        <w:rFonts w:ascii="Wingdings" w:hAnsi="Wingdings" w:hint="default"/>
+        <w:sz w:val="20"/>
+      </w:rPr>
+    </w:lvl>
+    <w:lvl w:ilvl="7" w:tentative="1">
+      <w:start w:val="1"/>
+      <w:numFmt w:val="bullet"/>
+      <w:lvlText w:val=""/>
+      <w:lvlJc w:val="left"/>
+      <w:pPr>
+        <w:tabs>
+          <w:tab w:val="num" w:pos="5760"/>
+        </w:tabs>
+        <w:ind w:left="5760" w:hanging="360"/>
+      </w:pPr>
+      <w:rPr>
+        <w:rFonts w:ascii="Wingdings" w:hAnsi="Wingdings" w:hint="default"/>
+        <w:sz w:val="20"/>
+      </w:rPr>
+    </w:lvl>
+    <w:lvl w:ilvl="8" w:tentative="1">
+      <w:start w:val="1"/>
+      <w:numFmt w:val="bullet"/>
+      <w:lvlText w:val=""/>
+      <w:lvlJc w:val="left"/>
+      <w:pPr>
+        <w:tabs>
+          <w:tab w:val="num" w:pos="6480"/>
+        </w:tabs>
+        <w:ind w:left="6480" w:hanging="360"/>
+      </w:pPr>
+      <w:rPr>
+        <w:rFonts w:ascii="Wingdings" w:hAnsi="Wingdings" w:hint="default"/>
+        <w:sz w:val="20"/>
+      </w:rPr>
+    </w:lvl>
+  </w:abstractNum>
+  <w:abstractNum w:abstractNumId="25" w15:restartNumberingAfterBreak="0">
+    <w:nsid w:val="57867116"/>
+    <w:multiLevelType w:val="multilevel"/>
+    <w:tmpl w:val="3C169EA8"/>
+    <w:lvl w:ilvl="0">
+      <w:start w:val="1"/>
+      <w:numFmt w:val="bullet"/>
+      <w:lvlText w:val=""/>
+      <w:lvlJc w:val="left"/>
+      <w:pPr>
+        <w:tabs>
+          <w:tab w:val="num" w:pos="720"/>
+        </w:tabs>
+        <w:ind w:left="720" w:hanging="360"/>
+      </w:pPr>
+      <w:rPr>
+        <w:rFonts w:ascii="Symbol" w:hAnsi="Symbol" w:hint="default"/>
+        <w:sz w:val="20"/>
+      </w:rPr>
+    </w:lvl>
+    <w:lvl w:ilvl="1" w:tentative="1">
+      <w:start w:val="1"/>
+      <w:numFmt w:val="bullet"/>
+      <w:lvlText w:val="o"/>
+      <w:lvlJc w:val="left"/>
+      <w:pPr>
+        <w:tabs>
+          <w:tab w:val="num" w:pos="1440"/>
+        </w:tabs>
+        <w:ind w:left="1440" w:hanging="360"/>
+      </w:pPr>
+      <w:rPr>
+        <w:rFonts w:ascii="Courier New" w:hAnsi="Courier New" w:hint="default"/>
+        <w:sz w:val="20"/>
+      </w:rPr>
+    </w:lvl>
+    <w:lvl w:ilvl="2" w:tentative="1">
+      <w:start w:val="1"/>
+      <w:numFmt w:val="bullet"/>
+      <w:lvlText w:val=""/>
+      <w:lvlJc w:val="left"/>
+      <w:pPr>
+        <w:tabs>
+          <w:tab w:val="num" w:pos="2160"/>
+        </w:tabs>
+        <w:ind w:left="2160" w:hanging="360"/>
+      </w:pPr>
+      <w:rPr>
+        <w:rFonts w:ascii="Wingdings" w:hAnsi="Wingdings" w:hint="default"/>
+        <w:sz w:val="20"/>
+      </w:rPr>
+    </w:lvl>
+    <w:lvl w:ilvl="3" w:tentative="1">
+      <w:start w:val="1"/>
+      <w:numFmt w:val="bullet"/>
+      <w:lvlText w:val=""/>
+      <w:lvlJc w:val="left"/>
+      <w:pPr>
+        <w:tabs>
+          <w:tab w:val="num" w:pos="2880"/>
+        </w:tabs>
+        <w:ind w:left="2880" w:hanging="360"/>
+      </w:pPr>
+      <w:rPr>
+        <w:rFonts w:ascii="Wingdings" w:hAnsi="Wingdings" w:hint="default"/>
+        <w:sz w:val="20"/>
+      </w:rPr>
+    </w:lvl>
+    <w:lvl w:ilvl="4" w:tentative="1">
+      <w:start w:val="1"/>
+      <w:numFmt w:val="bullet"/>
+      <w:lvlText w:val=""/>
+      <w:lvlJc w:val="left"/>
+      <w:pPr>
+        <w:tabs>
+          <w:tab w:val="num" w:pos="3600"/>
+        </w:tabs>
+        <w:ind w:left="3600" w:hanging="360"/>
+      </w:pPr>
+      <w:rPr>
+        <w:rFonts w:ascii="Wingdings" w:hAnsi="Wingdings" w:hint="default"/>
+        <w:sz w:val="20"/>
+      </w:rPr>
+    </w:lvl>
+    <w:lvl w:ilvl="5" w:tentative="1">
+      <w:start w:val="1"/>
+      <w:numFmt w:val="bullet"/>
+      <w:lvlText w:val=""/>
+      <w:lvlJc w:val="left"/>
+      <w:pPr>
+        <w:tabs>
+          <w:tab w:val="num" w:pos="4320"/>
+        </w:tabs>
+        <w:ind w:left="4320" w:hanging="360"/>
+      </w:pPr>
+      <w:rPr>
+        <w:rFonts w:ascii="Wingdings" w:hAnsi="Wingdings" w:hint="default"/>
+        <w:sz w:val="20"/>
+      </w:rPr>
+    </w:lvl>
+    <w:lvl w:ilvl="6" w:tentative="1">
+      <w:start w:val="1"/>
+      <w:numFmt w:val="bullet"/>
+      <w:lvlText w:val=""/>
+      <w:lvlJc w:val="left"/>
+      <w:pPr>
+        <w:tabs>
+          <w:tab w:val="num" w:pos="5040"/>
+        </w:tabs>
+        <w:ind w:left="5040" w:hanging="360"/>
+      </w:pPr>
+      <w:rPr>
+        <w:rFonts w:ascii="Wingdings" w:hAnsi="Wingdings" w:hint="default"/>
+        <w:sz w:val="20"/>
+      </w:rPr>
+    </w:lvl>
+    <w:lvl w:ilvl="7" w:tentative="1">
+      <w:start w:val="1"/>
+      <w:numFmt w:val="bullet"/>
+      <w:lvlText w:val=""/>
+      <w:lvlJc w:val="left"/>
+      <w:pPr>
+        <w:tabs>
+          <w:tab w:val="num" w:pos="5760"/>
+        </w:tabs>
+        <w:ind w:left="5760" w:hanging="360"/>
+      </w:pPr>
+      <w:rPr>
+        <w:rFonts w:ascii="Wingdings" w:hAnsi="Wingdings" w:hint="default"/>
+        <w:sz w:val="20"/>
+      </w:rPr>
+    </w:lvl>
+    <w:lvl w:ilvl="8" w:tentative="1">
+      <w:start w:val="1"/>
+      <w:numFmt w:val="bullet"/>
+      <w:lvlText w:val=""/>
+      <w:lvlJc w:val="left"/>
+      <w:pPr>
+        <w:tabs>
+          <w:tab w:val="num" w:pos="6480"/>
+        </w:tabs>
+        <w:ind w:left="6480" w:hanging="360"/>
+      </w:pPr>
+      <w:rPr>
+        <w:rFonts w:ascii="Wingdings" w:hAnsi="Wingdings" w:hint="default"/>
+        <w:sz w:val="20"/>
+      </w:rPr>
+    </w:lvl>
+  </w:abstractNum>
+  <w:abstractNum w:abstractNumId="26" w15:restartNumberingAfterBreak="0">
     <w:nsid w:val="578C4B3B"/>
     <w:multiLevelType w:val="multilevel"/>
     <w:tmpl w:val="AB42AAA0"/>
@@ -8851,7 +8340,7 @@
       </w:rPr>
     </w:lvl>
   </w:abstractNum>
-  <w:abstractNum w:abstractNumId="24" w15:restartNumberingAfterBreak="0">
+  <w:abstractNum w:abstractNumId="27" w15:restartNumberingAfterBreak="0">
     <w:nsid w:val="5C32227B"/>
     <w:multiLevelType w:val="multilevel"/>
     <w:tmpl w:val="13C0F540"/>
@@ -9000,7 +8489,7 @@
       </w:rPr>
     </w:lvl>
   </w:abstractNum>
-  <w:abstractNum w:abstractNumId="25" w15:restartNumberingAfterBreak="0">
+  <w:abstractNum w:abstractNumId="28" w15:restartNumberingAfterBreak="0">
     <w:nsid w:val="617B6DFC"/>
     <w:multiLevelType w:val="multilevel"/>
     <w:tmpl w:val="6D282246"/>
@@ -9117,7 +8606,7 @@
       </w:pPr>
     </w:lvl>
   </w:abstractNum>
-  <w:abstractNum w:abstractNumId="26" w15:restartNumberingAfterBreak="0">
+  <w:abstractNum w:abstractNumId="29" w15:restartNumberingAfterBreak="0">
     <w:nsid w:val="623D0C0E"/>
     <w:multiLevelType w:val="multilevel"/>
     <w:tmpl w:val="50121DAA"/>
@@ -9262,7 +8751,7 @@
       </w:rPr>
     </w:lvl>
   </w:abstractNum>
-  <w:abstractNum w:abstractNumId="27" w15:restartNumberingAfterBreak="0">
+  <w:abstractNum w:abstractNumId="30" w15:restartNumberingAfterBreak="0">
     <w:nsid w:val="656649B0"/>
     <w:multiLevelType w:val="multilevel"/>
     <w:tmpl w:val="74DEE0C0"/>
@@ -9411,7 +8900,7 @@
       </w:rPr>
     </w:lvl>
   </w:abstractNum>
-  <w:abstractNum w:abstractNumId="28" w15:restartNumberingAfterBreak="0">
+  <w:abstractNum w:abstractNumId="31" w15:restartNumberingAfterBreak="0">
     <w:nsid w:val="69F820A2"/>
     <w:multiLevelType w:val="multilevel"/>
     <w:tmpl w:val="6226CB4E"/>
@@ -9560,7 +9049,7 @@
       </w:rPr>
     </w:lvl>
   </w:abstractNum>
-  <w:abstractNum w:abstractNumId="29" w15:restartNumberingAfterBreak="0">
+  <w:abstractNum w:abstractNumId="32" w15:restartNumberingAfterBreak="0">
     <w:nsid w:val="6C623A76"/>
     <w:multiLevelType w:val="multilevel"/>
     <w:tmpl w:val="F1BAFD92"/>
@@ -9709,7 +9198,7 @@
       </w:rPr>
     </w:lvl>
   </w:abstractNum>
-  <w:abstractNum w:abstractNumId="30" w15:restartNumberingAfterBreak="0">
+  <w:abstractNum w:abstractNumId="33" w15:restartNumberingAfterBreak="0">
     <w:nsid w:val="726856B6"/>
     <w:multiLevelType w:val="multilevel"/>
     <w:tmpl w:val="8E5251DA"/>
@@ -9826,7 +9315,7 @@
       </w:pPr>
     </w:lvl>
   </w:abstractNum>
-  <w:abstractNum w:abstractNumId="31" w15:restartNumberingAfterBreak="0">
+  <w:abstractNum w:abstractNumId="34" w15:restartNumberingAfterBreak="0">
     <w:nsid w:val="735853AF"/>
     <w:multiLevelType w:val="multilevel"/>
     <w:tmpl w:val="60229010"/>
@@ -9975,7 +9464,7 @@
       </w:rPr>
     </w:lvl>
   </w:abstractNum>
-  <w:abstractNum w:abstractNumId="32" w15:restartNumberingAfterBreak="0">
+  <w:abstractNum w:abstractNumId="35" w15:restartNumberingAfterBreak="0">
     <w:nsid w:val="79092472"/>
     <w:multiLevelType w:val="multilevel"/>
     <w:tmpl w:val="C6BEE4A2"/>
@@ -10124,7 +9613,7 @@
       </w:rPr>
     </w:lvl>
   </w:abstractNum>
-  <w:abstractNum w:abstractNumId="33" w15:restartNumberingAfterBreak="0">
+  <w:abstractNum w:abstractNumId="36" w15:restartNumberingAfterBreak="0">
     <w:nsid w:val="7B0410E2"/>
     <w:multiLevelType w:val="multilevel"/>
     <w:tmpl w:val="BEBA6690"/>
@@ -10237,7 +9726,7 @@
       </w:pPr>
     </w:lvl>
   </w:abstractNum>
-  <w:abstractNum w:abstractNumId="34" w15:restartNumberingAfterBreak="0">
+  <w:abstractNum w:abstractNumId="37" w15:restartNumberingAfterBreak="0">
     <w:nsid w:val="7C605011"/>
     <w:multiLevelType w:val="multilevel"/>
     <w:tmpl w:val="D28838F4"/>
@@ -10387,7 +9876,7 @@
     </w:lvl>
   </w:abstractNum>
   <w:num w:numId="1" w16cid:durableId="834300222">
-    <w:abstractNumId w:val="34"/>
+    <w:abstractNumId w:val="37"/>
   </w:num>
   <w:num w:numId="2" w16cid:durableId="1156414924">
     <w:abstractNumId w:val="12"/>
@@ -10402,31 +9891,31 @@
     <w:abstractNumId w:val="7"/>
   </w:num>
   <w:num w:numId="6" w16cid:durableId="720325338">
-    <w:abstractNumId w:val="23"/>
+    <w:abstractNumId w:val="26"/>
   </w:num>
   <w:num w:numId="7" w16cid:durableId="1267080302">
     <w:abstractNumId w:val="17"/>
   </w:num>
   <w:num w:numId="8" w16cid:durableId="717827399">
-    <w:abstractNumId w:val="22"/>
+    <w:abstractNumId w:val="23"/>
   </w:num>
   <w:num w:numId="9" w16cid:durableId="1385643260">
     <w:abstractNumId w:val="14"/>
   </w:num>
   <w:num w:numId="10" w16cid:durableId="647903605">
-    <w:abstractNumId w:val="26"/>
+    <w:abstractNumId w:val="29"/>
   </w:num>
   <w:num w:numId="11" w16cid:durableId="768769668">
-    <w:abstractNumId w:val="29"/>
+    <w:abstractNumId w:val="32"/>
   </w:num>
   <w:num w:numId="12" w16cid:durableId="751702054">
-    <w:abstractNumId w:val="31"/>
+    <w:abstractNumId w:val="34"/>
   </w:num>
   <w:num w:numId="13" w16cid:durableId="1194540301">
-    <w:abstractNumId w:val="19"/>
+    <w:abstractNumId w:val="20"/>
   </w:num>
   <w:num w:numId="14" w16cid:durableId="681131693">
-    <w:abstractNumId w:val="24"/>
+    <w:abstractNumId w:val="27"/>
   </w:num>
   <w:num w:numId="15" w16cid:durableId="157617692">
     <w:abstractNumId w:val="6"/>
@@ -10461,16 +9950,16 @@
     <w:abstractNumId w:val="1"/>
   </w:num>
   <w:num w:numId="20" w16cid:durableId="104083102">
-    <w:abstractNumId w:val="28"/>
+    <w:abstractNumId w:val="31"/>
   </w:num>
   <w:num w:numId="21" w16cid:durableId="587541279">
-    <w:abstractNumId w:val="25"/>
+    <w:abstractNumId w:val="28"/>
   </w:num>
   <w:num w:numId="22" w16cid:durableId="900680077">
     <w:abstractNumId w:val="15"/>
   </w:num>
   <w:num w:numId="23" w16cid:durableId="1096092697">
-    <w:abstractNumId w:val="21"/>
+    <w:abstractNumId w:val="22"/>
   </w:num>
   <w:num w:numId="24" w16cid:durableId="1996030586">
     <w:abstractNumId w:val="18"/>
@@ -10482,16 +9971,16 @@
     <w:abstractNumId w:val="10"/>
   </w:num>
   <w:num w:numId="27" w16cid:durableId="1154835991">
-    <w:abstractNumId w:val="30"/>
+    <w:abstractNumId w:val="33"/>
   </w:num>
   <w:num w:numId="28" w16cid:durableId="1125536338">
     <w:abstractNumId w:val="0"/>
   </w:num>
   <w:num w:numId="29" w16cid:durableId="98333938">
-    <w:abstractNumId w:val="33"/>
+    <w:abstractNumId w:val="36"/>
   </w:num>
   <w:num w:numId="30" w16cid:durableId="2008171832">
-    <w:abstractNumId w:val="20"/>
+    <w:abstractNumId w:val="21"/>
   </w:num>
   <w:num w:numId="31" w16cid:durableId="656542216">
     <w:abstractNumId w:val="2"/>
@@ -10503,13 +9992,22 @@
     <w:abstractNumId w:val="13"/>
   </w:num>
   <w:num w:numId="34" w16cid:durableId="1598828820">
-    <w:abstractNumId w:val="32"/>
+    <w:abstractNumId w:val="35"/>
   </w:num>
   <w:num w:numId="35" w16cid:durableId="1690137336">
     <w:abstractNumId w:val="5"/>
   </w:num>
   <w:num w:numId="36" w16cid:durableId="1356883437">
-    <w:abstractNumId w:val="27"/>
+    <w:abstractNumId w:val="30"/>
+  </w:num>
+  <w:num w:numId="37" w16cid:durableId="277370253">
+    <w:abstractNumId w:val="24"/>
+  </w:num>
+  <w:num w:numId="38" w16cid:durableId="118450491">
+    <w:abstractNumId w:val="25"/>
+  </w:num>
+  <w:num w:numId="39" w16cid:durableId="686521631">
+    <w:abstractNumId w:val="19"/>
   </w:num>
 </w:numbering>
 </file>
@@ -11117,7 +10615,6 @@
   <w:style w:type="character" w:default="1" w:styleId="DefaultParagraphFont">
     <w:name w:val="Default Paragraph Font"/>
     <w:uiPriority w:val="1"/>
-    <w:semiHidden/>
     <w:unhideWhenUsed/>
   </w:style>
   <w:style w:type="table" w:default="1" w:styleId="TableNormal">

</xml_diff>